<commit_message>
presentasi + edit laporan
</commit_message>
<xml_diff>
--- a/Projek Kecil.docx
+++ b/Projek Kecil.docx
@@ -39,7 +39,6 @@
             <w:dataBinding w:prefixMappings="xmlns:ns0='http://purl.org/dc/elements/1.1/' xmlns:ns1='http://schemas.openxmlformats.org/package/2006/metadata/core-properties' " w:xpath="/ns1:coreProperties[1]/ns0:title[1]" w:storeItemID="{6C3C8BC8-F283-45AE-878A-BAB7291924A1}"/>
             <w:text/>
           </w:sdtPr>
-          <w:sdtEndPr/>
           <w:sdtContent>
             <w:p>
               <w:pPr>
@@ -161,7 +160,6 @@
             <w:id w:val="8081533"/>
             <w:text/>
           </w:sdtPr>
-          <w:sdtEndPr/>
           <w:sdtContent>
             <w:p>
               <w:pPr>
@@ -232,7 +230,6 @@
               <w:dataBinding w:prefixMappings="xmlns:ns0='http://purl.org/dc/elements/1.1/' xmlns:ns1='http://schemas.openxmlformats.org/package/2006/metadata/core-properties' " w:xpath="/ns1:coreProperties[1]/ns0:creator[1]" w:storeItemID="{6C3C8BC8-F283-45AE-878A-BAB7291924A1}"/>
               <w:text/>
             </w:sdtPr>
-            <w:sdtEndPr/>
             <w:sdtContent>
               <w:r>
                 <w:rPr>
@@ -1366,18 +1363,62 @@
         </w:rPr>
         <w:t xml:space="preserve">. </w:t>
       </w:r>
-      <w:r>
-        <w:rPr>
-          <w:rFonts w:ascii="Times New Roman" w:hAnsi="Times New Roman"/>
-        </w:rPr>
-        <w:t>Setiap angkot di Bandung tentunya memiliki jenis dan rute masing-masing sehingga untuk mencapai suatu tempat tertentu terkadang harus menaiki dua atau lebih angkot. Permasalahannya adalah angkot di Bandung cukup banyak dan tidak semua orang mengetahui rute yang dilewati oleh angkot tersebut. Keterangan rute yang tertera pada angkot biasanya hanya menuliskan terminal awal dan akhir yang dilewati angkot tersebut. Maka dari itu, d</w:t>
-      </w:r>
-      <w:r>
-        <w:rPr>
-          <w:rFonts w:ascii="Times New Roman" w:hAnsi="Times New Roman"/>
-        </w:rPr>
-        <w:t>ibutuhkan sebuah aplikasi yang dapat menyimpan data-data spatial dari rute angkot yang ada di bandung</w:t>
-      </w:r>
+      <w:proofErr w:type="gramStart"/>
+      <w:r>
+        <w:rPr>
+          <w:rFonts w:ascii="Times New Roman" w:hAnsi="Times New Roman"/>
+        </w:rPr>
+        <w:t>Setiap angkot di Bandung tentunya memiliki jenis dan rute masing-masing sehingga untuk mencapai suatu tempat tertentu terkadang harus menaiki dua atau lebih angkot.</w:t>
+      </w:r>
+      <w:proofErr w:type="gramEnd"/>
+      <w:r>
+        <w:rPr>
+          <w:rFonts w:ascii="Times New Roman" w:hAnsi="Times New Roman"/>
+        </w:rPr>
+        <w:t xml:space="preserve"> </w:t>
+      </w:r>
+      <w:proofErr w:type="gramStart"/>
+      <w:r>
+        <w:rPr>
+          <w:rFonts w:ascii="Times New Roman" w:hAnsi="Times New Roman"/>
+        </w:rPr>
+        <w:t>Permasalahannya adalah angkot di Bandung cukup banyak dan tidak semua orang mengetahui rute yang dilewati oleh angkot tersebut.</w:t>
+      </w:r>
+      <w:proofErr w:type="gramEnd"/>
+      <w:r>
+        <w:rPr>
+          <w:rFonts w:ascii="Times New Roman" w:hAnsi="Times New Roman"/>
+        </w:rPr>
+        <w:t xml:space="preserve"> </w:t>
+      </w:r>
+      <w:proofErr w:type="gramStart"/>
+      <w:r>
+        <w:rPr>
+          <w:rFonts w:ascii="Times New Roman" w:hAnsi="Times New Roman"/>
+        </w:rPr>
+        <w:t>Keterangan rute yang tertera pada angkot biasanya hanya menuliskan terminal awal dan akhir yang dilewati angkot tersebut.</w:t>
+      </w:r>
+      <w:proofErr w:type="gramEnd"/>
+      <w:r>
+        <w:rPr>
+          <w:rFonts w:ascii="Times New Roman" w:hAnsi="Times New Roman"/>
+        </w:rPr>
+        <w:t xml:space="preserve"> Maka dari itu, d</w:t>
+      </w:r>
+      <w:r>
+        <w:rPr>
+          <w:rFonts w:ascii="Times New Roman" w:hAnsi="Times New Roman"/>
+        </w:rPr>
+        <w:t xml:space="preserve">ibutuhkan sebuah aplikasi yang dapat menyimpan data-data spatial dari rute angkot yang ada di </w:t>
+      </w:r>
+      <w:proofErr w:type="gramStart"/>
+      <w:r>
+        <w:rPr>
+          <w:rFonts w:ascii="Times New Roman" w:hAnsi="Times New Roman"/>
+        </w:rPr>
+        <w:t>bandung</w:t>
+      </w:r>
+      <w:proofErr w:type="gramEnd"/>
       <w:r>
         <w:rPr>
           <w:rFonts w:ascii="Times New Roman" w:hAnsi="Times New Roman"/>
@@ -1438,7 +1479,21 @@
         <w:rPr>
           <w:rFonts w:ascii="Times New Roman" w:hAnsi="Times New Roman"/>
         </w:rPr>
-        <w:t>hasa yang dipakai adalah PHP dan basis data akan dikelola menggunakan</w:t>
+        <w:t xml:space="preserve">hasa yang dipakai adalah PHP dan basis data </w:t>
+      </w:r>
+      <w:proofErr w:type="gramStart"/>
+      <w:r>
+        <w:rPr>
+          <w:rFonts w:ascii="Times New Roman" w:hAnsi="Times New Roman"/>
+        </w:rPr>
+        <w:t>akan</w:t>
+      </w:r>
+      <w:proofErr w:type="gramEnd"/>
+      <w:r>
+        <w:rPr>
+          <w:rFonts w:ascii="Times New Roman" w:hAnsi="Times New Roman"/>
+        </w:rPr>
+        <w:t xml:space="preserve"> dikelola menggunakan</w:t>
       </w:r>
       <w:r>
         <w:rPr>
@@ -1470,17 +1525,39 @@
         </w:rPr>
         <w:t xml:space="preserve">untuk objek geografis </w:t>
       </w:r>
-      <w:r>
-        <w:rPr>
-          <w:rFonts w:ascii="Times New Roman" w:hAnsi="Times New Roman"/>
-        </w:rPr>
-        <w:t>akan dapat dilakukan dalam SQL.</w:t>
-      </w:r>
-      <w:r>
-        <w:rPr>
-          <w:rFonts w:ascii="Times New Roman" w:hAnsi="Times New Roman"/>
-        </w:rPr>
-        <w:t xml:space="preserve"> Tampilan layar akan dibuat dengan memanfaatkan MapServer.</w:t>
+      <w:proofErr w:type="gramStart"/>
+      <w:r>
+        <w:rPr>
+          <w:rFonts w:ascii="Times New Roman" w:hAnsi="Times New Roman"/>
+        </w:rPr>
+        <w:t>akan</w:t>
+      </w:r>
+      <w:proofErr w:type="gramEnd"/>
+      <w:r>
+        <w:rPr>
+          <w:rFonts w:ascii="Times New Roman" w:hAnsi="Times New Roman"/>
+        </w:rPr>
+        <w:t xml:space="preserve"> dapat dilakukan dalam SQL.</w:t>
+      </w:r>
+      <w:r>
+        <w:rPr>
+          <w:rFonts w:ascii="Times New Roman" w:hAnsi="Times New Roman"/>
+        </w:rPr>
+        <w:t xml:space="preserve"> Tampilan layar </w:t>
+      </w:r>
+      <w:proofErr w:type="gramStart"/>
+      <w:r>
+        <w:rPr>
+          <w:rFonts w:ascii="Times New Roman" w:hAnsi="Times New Roman"/>
+        </w:rPr>
+        <w:t>akan</w:t>
+      </w:r>
+      <w:proofErr w:type="gramEnd"/>
+      <w:r>
+        <w:rPr>
+          <w:rFonts w:ascii="Times New Roman" w:hAnsi="Times New Roman"/>
+        </w:rPr>
+        <w:t xml:space="preserve"> dibuat dengan memanfaatkan MapServer.</w:t>
       </w:r>
     </w:p>
     <w:p>
@@ -1524,11 +1601,33 @@
           <w:rFonts w:ascii="Times New Roman" w:hAnsi="Times New Roman"/>
         </w:rPr>
       </w:pPr>
-      <w:r>
-        <w:rPr>
-          <w:rFonts w:ascii="Times New Roman" w:hAnsi="Times New Roman"/>
-        </w:rPr>
-        <w:t xml:space="preserve">Aplikasi yang dibuat adalah aplikasi berbasis Web yang memanfaatkan bahasa PHP dan basis data yang dikelola menggunakan PostgreSQL. Aplikasi ini akan memiliki beberapa fitur </w:t>
+      <w:proofErr w:type="gramStart"/>
+      <w:r>
+        <w:rPr>
+          <w:rFonts w:ascii="Times New Roman" w:hAnsi="Times New Roman"/>
+        </w:rPr>
+        <w:t>Aplikasi yang dibuat adalah aplikasi berbasis Web yang memanfaatkan bahasa PHP dan basis data yang dikelola menggunakan PostgreSQL.</w:t>
+      </w:r>
+      <w:proofErr w:type="gramEnd"/>
+      <w:r>
+        <w:rPr>
+          <w:rFonts w:ascii="Times New Roman" w:hAnsi="Times New Roman"/>
+        </w:rPr>
+        <w:t xml:space="preserve"> Aplikasi ini </w:t>
+      </w:r>
+      <w:proofErr w:type="gramStart"/>
+      <w:r>
+        <w:rPr>
+          <w:rFonts w:ascii="Times New Roman" w:hAnsi="Times New Roman"/>
+        </w:rPr>
+        <w:t>akan</w:t>
+      </w:r>
+      <w:proofErr w:type="gramEnd"/>
+      <w:r>
+        <w:rPr>
+          <w:rFonts w:ascii="Times New Roman" w:hAnsi="Times New Roman"/>
+        </w:rPr>
+        <w:t xml:space="preserve"> memiliki beberapa fitur </w:t>
       </w:r>
       <w:r>
         <w:rPr>
@@ -1557,8 +1656,18 @@
           <w:sz w:val="24"/>
           <w:szCs w:val="24"/>
         </w:rPr>
-        <w:t>User dapat menemukan angkot apa</w:t>
-      </w:r>
+        <w:t xml:space="preserve">User dapat menemukan angkot </w:t>
+      </w:r>
+      <w:proofErr w:type="gramStart"/>
+      <w:r>
+        <w:rPr>
+          <w:rFonts w:ascii="Times New Roman" w:hAnsi="Times New Roman"/>
+          <w:sz w:val="24"/>
+          <w:szCs w:val="24"/>
+        </w:rPr>
+        <w:t>apa</w:t>
+      </w:r>
+      <w:proofErr w:type="gramEnd"/>
       <w:r>
         <w:rPr>
           <w:rFonts w:ascii="Times New Roman" w:hAnsi="Times New Roman"/>
@@ -1620,7 +1729,25 @@
           <w:sz w:val="24"/>
           <w:szCs w:val="24"/>
         </w:rPr>
-        <w:t>User dapat melihat peta rute dari angkot yang akan digunakan.</w:t>
+        <w:t xml:space="preserve">User dapat melihat peta rute dari angkot yang </w:t>
+      </w:r>
+      <w:proofErr w:type="gramStart"/>
+      <w:r>
+        <w:rPr>
+          <w:rFonts w:ascii="Times New Roman" w:hAnsi="Times New Roman"/>
+          <w:sz w:val="24"/>
+          <w:szCs w:val="24"/>
+        </w:rPr>
+        <w:t>akan</w:t>
+      </w:r>
+      <w:proofErr w:type="gramEnd"/>
+      <w:r>
+        <w:rPr>
+          <w:rFonts w:ascii="Times New Roman" w:hAnsi="Times New Roman"/>
+          <w:sz w:val="24"/>
+          <w:szCs w:val="24"/>
+        </w:rPr>
+        <w:t xml:space="preserve"> digunakan.</w:t>
       </w:r>
     </w:p>
     <w:p>
@@ -1679,6 +1806,7 @@
           <w:sz w:val="44"/>
           <w:szCs w:val="44"/>
         </w:rPr>
+        <w:lastRenderedPageBreak/>
         <w:t>RUTE ANGKOT BANDUNG</w:t>
       </w:r>
     </w:p>
@@ -1700,7 +1828,19 @@
         <w:rPr>
           <w:rFonts w:ascii="Times New Roman" w:hAnsi="Times New Roman"/>
         </w:rPr>
-        <w:t>Data rute angkot yang didapat adalah sebagai berikut:</w:t>
+        <w:t xml:space="preserve">Data </w:t>
+      </w:r>
+      <w:r>
+        <w:rPr>
+          <w:rFonts w:ascii="Times New Roman" w:hAnsi="Times New Roman"/>
+        </w:rPr>
+        <w:t xml:space="preserve">sekitar 38 jenis angkot yang ada, </w:t>
+      </w:r>
+      <w:r>
+        <w:rPr>
+          <w:rFonts w:ascii="Times New Roman" w:hAnsi="Times New Roman"/>
+        </w:rPr>
+        <w:t>hanya sebanyak 16 jenis yang dimasukkan ke dalam basis data yaitu sebagai berikut:</w:t>
       </w:r>
     </w:p>
     <w:p>
@@ -1723,7 +1863,6 @@
         <w:rPr>
           <w:rFonts w:ascii="Times New Roman" w:hAnsi="Times New Roman"/>
           <w:b/>
-          <w:highlight w:val="yellow"/>
         </w:rPr>
         <w:t>ABDUL MUIS – CICAHEUM VIA BINONG</w:t>
       </w:r>
@@ -1740,13 +1879,27 @@
         <w:rPr>
           <w:rFonts w:ascii="Times New Roman" w:hAnsi="Times New Roman"/>
         </w:rPr>
-        <w:t>Arah CICAHEUM</w:t>
-      </w:r>
-      <w:r>
-        <w:rPr>
-          <w:rFonts w:ascii="Times New Roman" w:hAnsi="Times New Roman"/>
-        </w:rPr>
-        <w:t xml:space="preserve"> : Jl.Dewi Sartika – Jl.Balong Gede – Jl.Pungkur – Jl.Karapitan – Jl.Lauk emas – Jl.Buah Batu – Jl.KH.Ahmad Dahlan (Jl.Banteng) – Jl.Palasari – Jl.Talaga Bodas – Jl.Pelajar Pejuang 45 – Jl.RAA.Martanegara – Jl.Turangga – Jl.Gatot Subroto – Jl.Ibrahim Adjie (Jl.Kiaracondong) – Jl.Jakarta – Jl.Supratman – Jl.Brigjen Katamso – Jl.Pahlawan – Jl.Cikutra – Jl.KH.Hasan Mustofa – Jl.Ahm</w:t>
+        <w:t xml:space="preserve">Arah </w:t>
+      </w:r>
+      <w:proofErr w:type="gramStart"/>
+      <w:r>
+        <w:rPr>
+          <w:rFonts w:ascii="Times New Roman" w:hAnsi="Times New Roman"/>
+        </w:rPr>
+        <w:t>CICAHEUM</w:t>
+      </w:r>
+      <w:r>
+        <w:rPr>
+          <w:rFonts w:ascii="Times New Roman" w:hAnsi="Times New Roman"/>
+        </w:rPr>
+        <w:t xml:space="preserve"> :</w:t>
+      </w:r>
+      <w:proofErr w:type="gramEnd"/>
+      <w:r>
+        <w:rPr>
+          <w:rFonts w:ascii="Times New Roman" w:hAnsi="Times New Roman"/>
+        </w:rPr>
+        <w:t xml:space="preserve"> Jl.Dewi Sartika – Jl.Balong Gede – Jl.Pungkur – Jl.Karapitan – Jl.Lauk emas – Jl.Buah Batu – Jl.KH.Ahmad Dahlan (Jl.Banteng) – Jl.Palasari – Jl.Talaga Bodas – Jl.Pelajar Pejuang 45 – Jl.RAA.Martanegara – Jl.Turangga – Jl.Gatot Subroto – Jl.Ibrahim Adjie (Jl.Kiaracondong) – Jl.Jakarta – Jl.Supratman – Jl.Brigjen Katamso – Jl.Pahlawan – Jl.Cikutra – Jl.KH.Hasan Mustofa – Jl.Ahm</w:t>
       </w:r>
       <w:r>
         <w:rPr>
@@ -1767,13 +1920,27 @@
         <w:rPr>
           <w:rFonts w:ascii="Times New Roman" w:hAnsi="Times New Roman"/>
         </w:rPr>
-        <w:t>Arah ABDUL MUIS</w:t>
-      </w:r>
-      <w:r>
-        <w:rPr>
-          <w:rFonts w:ascii="Times New Roman" w:hAnsi="Times New Roman"/>
-        </w:rPr>
-        <w:t xml:space="preserve"> : Terminal Cicahuem – Jl.Ahmad Yani – Jl.KH.Hasan Mustofa – Jl.Pahlawan – Jl.Brigjen Katamso – Jl.Supratman – Jl.Ahmad Yani – Jl.Bogor – Jl.Jakarta – jl.Ibrahim Adjie (Jl.kiaracondong) – Jl.Gatot Subroto – jl.Turangga – Jl.RAA.Martanegara – Jl.Pelajar pejuang 45 – Jl.Telaga Bodas – Jl.Palasari – jl.Gajah – Jl.Buah Batu – Jl.Gurame – Jl.Moh.Ramdan – Jl.BKR – Jl.Moh.Toha – Jl.Ibu Inggit – Jl.Dewi Sartika .</w:t>
+        <w:t xml:space="preserve">Arah ABDUL </w:t>
+      </w:r>
+      <w:proofErr w:type="gramStart"/>
+      <w:r>
+        <w:rPr>
+          <w:rFonts w:ascii="Times New Roman" w:hAnsi="Times New Roman"/>
+        </w:rPr>
+        <w:t>MUIS</w:t>
+      </w:r>
+      <w:r>
+        <w:rPr>
+          <w:rFonts w:ascii="Times New Roman" w:hAnsi="Times New Roman"/>
+        </w:rPr>
+        <w:t xml:space="preserve"> :</w:t>
+      </w:r>
+      <w:proofErr w:type="gramEnd"/>
+      <w:r>
+        <w:rPr>
+          <w:rFonts w:ascii="Times New Roman" w:hAnsi="Times New Roman"/>
+        </w:rPr>
+        <w:t xml:space="preserve"> Terminal Cicahuem – Jl.Ahmad Yani – Jl.KH.Hasan Mustofa – Jl.Pahlawan – Jl.Brigjen Katamso – Jl.Supratman – Jl.Ahmad Yani – Jl.Bogor – Jl.Jakarta – jl.Ibrahim Adjie (Jl.kiaracondong) – Jl.Gatot Subroto – jl.Turangga – Jl.RAA.Martanegara – Jl.Pelajar pejuang 45 – Jl.Telaga Bodas – Jl.Palasari – jl.Gajah – Jl.Buah Batu – Jl.Gurame – Jl.Moh.Ramdan – Jl.BKR – Jl.Moh.Toha – Jl.Ibu Inggit – Jl.Dewi Sartika .</w:t>
       </w:r>
     </w:p>
     <w:p>
@@ -1798,7 +1965,6 @@
         <w:rPr>
           <w:rFonts w:ascii="Times New Roman" w:hAnsi="Times New Roman"/>
           <w:b/>
-          <w:highlight w:val="cyan"/>
         </w:rPr>
         <w:t>ABDUL MUIS – DAGO</w:t>
       </w:r>
@@ -1815,13 +1981,27 @@
         <w:rPr>
           <w:rFonts w:ascii="Times New Roman" w:hAnsi="Times New Roman"/>
         </w:rPr>
-        <w:t>Arah DAGO</w:t>
-      </w:r>
-      <w:r>
-        <w:rPr>
-          <w:rFonts w:ascii="Times New Roman" w:hAnsi="Times New Roman"/>
-        </w:rPr>
-        <w:t xml:space="preserve"> : Jl.Dewi Sartika – Jl.Balong Gede – Jl.Pungkur – Jl.Karapitan – Simpang Lima – Jl.Sunda – Jl.Sumbawa – Jl.Aceh – Jl.Sulawesih – Jl.Seram – Jl.RE.Martadinata – Jl.Ir.H.Juanda – Terminal Dago.</w:t>
+        <w:t xml:space="preserve">Arah </w:t>
+      </w:r>
+      <w:proofErr w:type="gramStart"/>
+      <w:r>
+        <w:rPr>
+          <w:rFonts w:ascii="Times New Roman" w:hAnsi="Times New Roman"/>
+        </w:rPr>
+        <w:t>DAGO</w:t>
+      </w:r>
+      <w:r>
+        <w:rPr>
+          <w:rFonts w:ascii="Times New Roman" w:hAnsi="Times New Roman"/>
+        </w:rPr>
+        <w:t xml:space="preserve"> :</w:t>
+      </w:r>
+      <w:proofErr w:type="gramEnd"/>
+      <w:r>
+        <w:rPr>
+          <w:rFonts w:ascii="Times New Roman" w:hAnsi="Times New Roman"/>
+        </w:rPr>
+        <w:t xml:space="preserve"> Jl.Dewi Sartika – Jl.Balong Gede – Jl.Pungkur – Jl.Karapitan – Simpang Lima – Jl.Sunda – Jl.Sumbawa – Jl.Aceh – Jl.Sulawesih – Jl.Seram – Jl.RE.Martadinata – Jl.Ir.H.Juanda – Terminal Dago.</w:t>
       </w:r>
     </w:p>
     <w:p>
@@ -1836,13 +2016,27 @@
         <w:rPr>
           <w:rFonts w:ascii="Times New Roman" w:hAnsi="Times New Roman"/>
         </w:rPr>
-        <w:t>Arah ABDUL MUIS</w:t>
-      </w:r>
-      <w:r>
-        <w:rPr>
-          <w:rFonts w:ascii="Times New Roman" w:hAnsi="Times New Roman"/>
-        </w:rPr>
-        <w:t xml:space="preserve"> : Terminal Dago – Jl.Ir.H.Juanda – Jl.Merdeka – Jl.Aceh – Jl.Kalimantan – Jl.Belitung – Jl.Sumatra – Jl.Tamblong – Jl.Lengkong Besar – </w:t>
+        <w:t xml:space="preserve">Arah ABDUL </w:t>
+      </w:r>
+      <w:proofErr w:type="gramStart"/>
+      <w:r>
+        <w:rPr>
+          <w:rFonts w:ascii="Times New Roman" w:hAnsi="Times New Roman"/>
+        </w:rPr>
+        <w:t>MUIS</w:t>
+      </w:r>
+      <w:r>
+        <w:rPr>
+          <w:rFonts w:ascii="Times New Roman" w:hAnsi="Times New Roman"/>
+        </w:rPr>
+        <w:t xml:space="preserve"> :</w:t>
+      </w:r>
+      <w:proofErr w:type="gramEnd"/>
+      <w:r>
+        <w:rPr>
+          <w:rFonts w:ascii="Times New Roman" w:hAnsi="Times New Roman"/>
+        </w:rPr>
+        <w:t xml:space="preserve"> Terminal Dago – Jl.Ir.H.Juanda – Jl.Merdeka – Jl.Aceh – Jl.Kalimantan – Jl.Belitung – Jl.Sumatra – Jl.Tamblong – Jl.Lengkong Besar – </w:t>
       </w:r>
       <w:r>
         <w:rPr>
@@ -1879,7 +2073,6 @@
         <w:rPr>
           <w:rFonts w:ascii="Times New Roman" w:hAnsi="Times New Roman"/>
           <w:b/>
-          <w:highlight w:val="cyan"/>
         </w:rPr>
         <w:t>ABDUL MUIS – LEDENG</w:t>
       </w:r>
@@ -1896,13 +2089,27 @@
         <w:rPr>
           <w:rFonts w:ascii="Times New Roman" w:hAnsi="Times New Roman"/>
         </w:rPr>
-        <w:t>Arah LEDENG</w:t>
-      </w:r>
-      <w:r>
-        <w:rPr>
-          <w:rFonts w:ascii="Times New Roman" w:hAnsi="Times New Roman"/>
-        </w:rPr>
-        <w:t xml:space="preserve"> : Jl.Dewi Sartika – Jl.Balong Gede – Jl.Pungkur – Jl.Karapitan – Simpang Lima – Jl.Sunda – Jl.Banda – Jl.RE.Martadinata – Jl.Merdeka – Jl.Perintis Kemerdakaan – Jl.Wastukencana – Jl.Padjajaran -Jl.Cihampelas – Jl.Dr.Rivai – Jl.Cipaganti – Jl.Setia Budi – Jl.Karang Sari – Jl.Sukajadi – Jl.Setia Budi – Terminal Ledeng .</w:t>
+        <w:t xml:space="preserve">Arah </w:t>
+      </w:r>
+      <w:proofErr w:type="gramStart"/>
+      <w:r>
+        <w:rPr>
+          <w:rFonts w:ascii="Times New Roman" w:hAnsi="Times New Roman"/>
+        </w:rPr>
+        <w:t>LEDENG</w:t>
+      </w:r>
+      <w:r>
+        <w:rPr>
+          <w:rFonts w:ascii="Times New Roman" w:hAnsi="Times New Roman"/>
+        </w:rPr>
+        <w:t xml:space="preserve"> :</w:t>
+      </w:r>
+      <w:proofErr w:type="gramEnd"/>
+      <w:r>
+        <w:rPr>
+          <w:rFonts w:ascii="Times New Roman" w:hAnsi="Times New Roman"/>
+        </w:rPr>
+        <w:t xml:space="preserve"> Jl.Dewi Sartika – Jl.Balong Gede – Jl.Pungkur – Jl.Karapitan – Simpang Lima – Jl.Sunda – Jl.Banda – Jl.RE.Martadinata – Jl.Merdeka – Jl.Perintis Kemerdakaan – Jl.Wastukencana – Jl.Padjajaran -Jl.Cihampelas – Jl.Dr.Rivai – Jl.Cipaganti – Jl.Setia Budi – Jl.Karang Sari – Jl.Sukajadi – Jl.Setia Budi – Terminal Ledeng .</w:t>
       </w:r>
     </w:p>
     <w:p>
@@ -1917,13 +2124,27 @@
         <w:rPr>
           <w:rFonts w:ascii="Times New Roman" w:hAnsi="Times New Roman"/>
         </w:rPr>
-        <w:t>Arah ABDUL MUIS</w:t>
-      </w:r>
-      <w:r>
-        <w:rPr>
-          <w:rFonts w:ascii="Times New Roman" w:hAnsi="Times New Roman"/>
-        </w:rPr>
-        <w:t xml:space="preserve"> : Terminal Ledeng – Jl.Setia Budi – Jl.Cihampelas – Jl.Wastu Kencana – Jl.Martadinata – Jl.Merdeka – Jl.Aceh – Jl.Kalimantan – Jl.Belitung – Jl.Sumatra – Jl.Tamblong – Jl.Lengkong Besar – Jl.Ibu Inggit – Jl.Dewi S</w:t>
+        <w:t xml:space="preserve">Arah ABDUL </w:t>
+      </w:r>
+      <w:proofErr w:type="gramStart"/>
+      <w:r>
+        <w:rPr>
+          <w:rFonts w:ascii="Times New Roman" w:hAnsi="Times New Roman"/>
+        </w:rPr>
+        <w:t>MUIS</w:t>
+      </w:r>
+      <w:r>
+        <w:rPr>
+          <w:rFonts w:ascii="Times New Roman" w:hAnsi="Times New Roman"/>
+        </w:rPr>
+        <w:t xml:space="preserve"> :</w:t>
+      </w:r>
+      <w:proofErr w:type="gramEnd"/>
+      <w:r>
+        <w:rPr>
+          <w:rFonts w:ascii="Times New Roman" w:hAnsi="Times New Roman"/>
+        </w:rPr>
+        <w:t xml:space="preserve"> Terminal Ledeng – Jl.Setia Budi – Jl.Cihampelas – Jl.Wastu Kencana – Jl.Martadinata – Jl.Merdeka – Jl.Aceh – Jl.Kalimantan – Jl.Belitung – Jl.Sumatra – Jl.Tamblong – Jl.Lengkong Besar – Jl.Ibu Inggit – Jl.Dewi S</w:t>
       </w:r>
       <w:r>
         <w:rPr>
@@ -1940,6 +2161,101 @@
     </w:p>
     <w:p>
       <w:pPr>
+        <w:jc w:val="both"/>
+        <w:rPr>
+          <w:rFonts w:ascii="Times New Roman" w:hAnsi="Times New Roman"/>
+        </w:rPr>
+      </w:pPr>
+    </w:p>
+    <w:p>
+      <w:pPr>
+        <w:ind w:left="284"/>
+        <w:jc w:val="both"/>
+        <w:rPr>
+          <w:rFonts w:ascii="Times New Roman" w:hAnsi="Times New Roman"/>
+          <w:b/>
+        </w:rPr>
+      </w:pPr>
+      <w:r>
+        <w:rPr>
+          <w:rFonts w:ascii="Times New Roman" w:hAnsi="Times New Roman"/>
+          <w:b/>
+        </w:rPr>
+        <w:t>CICAHEUM – LEDENG</w:t>
+      </w:r>
+    </w:p>
+    <w:p>
+      <w:pPr>
+        <w:ind w:left="284" w:firstLine="436"/>
+        <w:jc w:val="both"/>
+        <w:rPr>
+          <w:rFonts w:ascii="Times New Roman" w:hAnsi="Times New Roman"/>
+        </w:rPr>
+      </w:pPr>
+      <w:r>
+        <w:rPr>
+          <w:rFonts w:ascii="Times New Roman" w:hAnsi="Times New Roman"/>
+        </w:rPr>
+        <w:t xml:space="preserve">Arah </w:t>
+      </w:r>
+      <w:proofErr w:type="gramStart"/>
+      <w:r>
+        <w:rPr>
+          <w:rFonts w:ascii="Times New Roman" w:hAnsi="Times New Roman"/>
+        </w:rPr>
+        <w:t>LEDENG</w:t>
+      </w:r>
+      <w:r>
+        <w:rPr>
+          <w:rFonts w:ascii="Times New Roman" w:hAnsi="Times New Roman"/>
+        </w:rPr>
+        <w:t xml:space="preserve"> :</w:t>
+      </w:r>
+      <w:proofErr w:type="gramEnd"/>
+      <w:r>
+        <w:rPr>
+          <w:rFonts w:ascii="Times New Roman" w:hAnsi="Times New Roman"/>
+        </w:rPr>
+        <w:t xml:space="preserve"> Terminal Cicaheum – Jl.Jend Ahmad Yani – Jl.KH.Hasan Mustofa – Jl.Pahlawan – Jl.Brigjen Katamso – Jl.Supratman – Jl.Diponongoro – Jl.Sulanjana – Jl.TAman Sari – Jl.Siliwangi – Jl.Cihampelas – Jl.Lamping – Jl.Cipaganti – Jl.Cipaganti – Jl.Setia Budi – Jl.Karang Sari – Jl.Sukajadi – Jl.Setia Budi – Terminal Ledeng .</w:t>
+      </w:r>
+    </w:p>
+    <w:p>
+      <w:pPr>
+        <w:ind w:left="284" w:firstLine="436"/>
+        <w:jc w:val="both"/>
+        <w:rPr>
+          <w:rFonts w:ascii="Times New Roman" w:hAnsi="Times New Roman"/>
+        </w:rPr>
+      </w:pPr>
+      <w:r>
+        <w:rPr>
+          <w:rFonts w:ascii="Times New Roman" w:hAnsi="Times New Roman"/>
+        </w:rPr>
+        <w:t xml:space="preserve">Arah </w:t>
+      </w:r>
+      <w:proofErr w:type="gramStart"/>
+      <w:r>
+        <w:rPr>
+          <w:rFonts w:ascii="Times New Roman" w:hAnsi="Times New Roman"/>
+        </w:rPr>
+        <w:t>CICAHEUM</w:t>
+      </w:r>
+      <w:r>
+        <w:rPr>
+          <w:rFonts w:ascii="Times New Roman" w:hAnsi="Times New Roman"/>
+        </w:rPr>
+        <w:t xml:space="preserve"> :</w:t>
+      </w:r>
+      <w:proofErr w:type="gramEnd"/>
+      <w:r>
+        <w:rPr>
+          <w:rFonts w:ascii="Times New Roman" w:hAnsi="Times New Roman"/>
+        </w:rPr>
+        <w:t xml:space="preserve"> Terminal Ledeng – Jl.Setiabudi – Jl.Cihampelas – Jl.Siliwangi – Jl.Sumur Bandung – Jl.Taman Sari – Jl.Sulanjana – Jl.Diponegoro – Jl.Arya Jipang – Jl.Surapati – Jl.Sentot Alibasyah – Jl.Diponegaro – Jl.Supratman – Jl.Brigjen Katamso – Jl.Pahlawan – Jl.Cikutra – Jl.KH.Hasan Mustofa – Jl.Jend.Ahmad Yani – Jl.Terminal Cicaheum.</w:t>
+      </w:r>
+    </w:p>
+    <w:p>
+      <w:pPr>
         <w:ind w:left="720" w:firstLine="436"/>
         <w:jc w:val="both"/>
         <w:rPr>
@@ -1961,7 +2277,7 @@
           <w:rFonts w:ascii="Times New Roman" w:hAnsi="Times New Roman"/>
           <w:b/>
         </w:rPr>
-        <w:t>ABDUL MUIS – ELANG</w:t>
+        <w:t>CICAHEUM – CIROYOM</w:t>
       </w:r>
     </w:p>
     <w:p>
@@ -1976,13 +2292,28 @@
         <w:rPr>
           <w:rFonts w:ascii="Times New Roman" w:hAnsi="Times New Roman"/>
         </w:rPr>
-        <w:t>Arah ELANG</w:t>
-      </w:r>
-      <w:r>
-        <w:rPr>
-          <w:rFonts w:ascii="Times New Roman" w:hAnsi="Times New Roman"/>
-        </w:rPr>
-        <w:t xml:space="preserve"> : Jl.Dewi Sartika – Jl.Pungkur – Jl.Otista – Jl.Ciateul – Jl.Astana Anyar – Jl.Panjunan – Jl.KH.Wahid Hasyim (Jl.Kopo) – Jl.Pasir Koja Jl.Astana Anyar – Jl.Pagarsih – Jl.Aksan – Jl.Terusan Suryani – Jl.Hollis – Jl.Bojong Raya – Jl.CIjerah – Jl.Jend.Sudirman – Jl.Rajawali Barat – Pangakalan Elang .</w:t>
+        <w:lastRenderedPageBreak/>
+        <w:t xml:space="preserve">Arah </w:t>
+      </w:r>
+      <w:proofErr w:type="gramStart"/>
+      <w:r>
+        <w:rPr>
+          <w:rFonts w:ascii="Times New Roman" w:hAnsi="Times New Roman"/>
+        </w:rPr>
+        <w:t>CIROYOM</w:t>
+      </w:r>
+      <w:r>
+        <w:rPr>
+          <w:rFonts w:ascii="Times New Roman" w:hAnsi="Times New Roman"/>
+        </w:rPr>
+        <w:t xml:space="preserve"> :</w:t>
+      </w:r>
+      <w:proofErr w:type="gramEnd"/>
+      <w:r>
+        <w:rPr>
+          <w:rFonts w:ascii="Times New Roman" w:hAnsi="Times New Roman"/>
+        </w:rPr>
+        <w:t xml:space="preserve"> Terminal Cicaheum – Jl.Jend.Ahmad Yani – Jl.KH.Hasan Mustofa – Jl.Surapati – Jl.Bagus Rangin – Jl.Dipati Ukur – Jl.Siliwangi – Jl.Sumur Bandung – Jl.Taman Sari – Jl.Siliwangi – Jl.Cihampelas – Jl.Pasteur – Jl.Cipaganti – Jl.Prof.eyckman – Jl.HOS Cokroaminoto (Jl.Pasir kaliki) – Jl.Padjajaran – Jl.Abd.Rahman Saleh – Jl.Ciroyom – Terminal Ciroyom .</w:t>
       </w:r>
     </w:p>
     <w:p>
@@ -1997,29 +2328,138 @@
         <w:rPr>
           <w:rFonts w:ascii="Times New Roman" w:hAnsi="Times New Roman"/>
         </w:rPr>
-        <w:t>Arah ABDUL MUIS</w:t>
-      </w:r>
-      <w:r>
-        <w:rPr>
-          <w:rFonts w:ascii="Times New Roman" w:hAnsi="Times New Roman"/>
-        </w:rPr>
-        <w:t xml:space="preserve"> : Pangkalan Elang – Jl.Soekarno Hatta – Jl.Hollis – Jl.Terusan Suryani – Jl.Aksan – Jl.Pagarsih – Jl.Kalipah Apo – Jl.Otista</w:t>
-      </w:r>
-      <w:r>
-        <w:rPr>
-          <w:rFonts w:ascii="Times New Roman" w:hAnsi="Times New Roman"/>
-        </w:rPr>
-        <w:t xml:space="preserve"> – Jl.Ciateul – Jl.Dewi Sartika</w:t>
-      </w:r>
-      <w:r>
-        <w:rPr>
-          <w:rFonts w:ascii="Times New Roman" w:hAnsi="Times New Roman"/>
-        </w:rPr>
-        <w:t>.</w:t>
+        <w:t xml:space="preserve">Arah </w:t>
+      </w:r>
+      <w:proofErr w:type="gramStart"/>
+      <w:r>
+        <w:rPr>
+          <w:rFonts w:ascii="Times New Roman" w:hAnsi="Times New Roman"/>
+        </w:rPr>
+        <w:t>CICAHEUM</w:t>
+      </w:r>
+      <w:r>
+        <w:rPr>
+          <w:rFonts w:ascii="Times New Roman" w:hAnsi="Times New Roman"/>
+        </w:rPr>
+        <w:t xml:space="preserve"> :</w:t>
+      </w:r>
+      <w:proofErr w:type="gramEnd"/>
+      <w:r>
+        <w:rPr>
+          <w:rFonts w:ascii="Times New Roman" w:hAnsi="Times New Roman"/>
+        </w:rPr>
+        <w:t xml:space="preserve"> Terminal Ciroyom – Jl.Ciroyom – Jl.Arjuna – Jl.Padjajaran – Jl.Astina – Jl.Dursasana – Jl.HOS.Cokroaminoto (Jl.Pasir Kaliki) – Jl.Sederhana – Jl.Makmur – Jl.Prof Eyckman – Jl.Cipaganti -Jl.Setia Budi – Jl.Siliwangi – Jl.Dipati Ukur – Jl. Surapati – Jl.KH.Hasan Mustofa – Terminal Cicaheum.</w:t>
       </w:r>
     </w:p>
     <w:p>
       <w:pPr>
+        <w:jc w:val="both"/>
+        <w:rPr>
+          <w:rFonts w:ascii="Times New Roman" w:hAnsi="Times New Roman"/>
+        </w:rPr>
+      </w:pPr>
+    </w:p>
+    <w:p>
+      <w:pPr>
+        <w:ind w:left="284"/>
+        <w:jc w:val="both"/>
+        <w:rPr>
+          <w:rFonts w:ascii="Times New Roman" w:hAnsi="Times New Roman"/>
+          <w:b/>
+        </w:rPr>
+      </w:pPr>
+      <w:r>
+        <w:rPr>
+          <w:rFonts w:ascii="Times New Roman" w:hAnsi="Times New Roman"/>
+          <w:b/>
+        </w:rPr>
+        <w:t>CICAHEUM – CIBADUYUT</w:t>
+      </w:r>
+    </w:p>
+    <w:p>
+      <w:pPr>
+        <w:ind w:left="284" w:firstLine="436"/>
+        <w:jc w:val="both"/>
+        <w:rPr>
+          <w:rFonts w:ascii="Times New Roman" w:hAnsi="Times New Roman"/>
+        </w:rPr>
+      </w:pPr>
+      <w:r>
+        <w:rPr>
+          <w:rFonts w:ascii="Times New Roman" w:hAnsi="Times New Roman"/>
+        </w:rPr>
+        <w:t xml:space="preserve">Arah </w:t>
+      </w:r>
+      <w:proofErr w:type="gramStart"/>
+      <w:r>
+        <w:rPr>
+          <w:rFonts w:ascii="Times New Roman" w:hAnsi="Times New Roman"/>
+        </w:rPr>
+        <w:t>CIBADUYUT</w:t>
+      </w:r>
+      <w:r>
+        <w:rPr>
+          <w:rFonts w:ascii="Times New Roman" w:hAnsi="Times New Roman"/>
+        </w:rPr>
+        <w:t xml:space="preserve"> :</w:t>
+      </w:r>
+      <w:proofErr w:type="gramEnd"/>
+      <w:r>
+        <w:rPr>
+          <w:rFonts w:ascii="Times New Roman" w:hAnsi="Times New Roman"/>
+        </w:rPr>
+        <w:t xml:space="preserve"> Terminal Cicaheum – Jl.Jend.Ahmad Yani – Jl.KH.Hasan Mustofa – Jl.Pahlawan – Jl.Brigjen Katamso – Jl.Supratman – Jl.Ahmad Yani Jl.Bogor – Jl.Jakarta – Jl.H.Ibrahim Adjie (Kiaracondong) Jl.Sukarno Hatta – Jl.Leuwih Panjang – Terminal Leuwih Panjang – Jl.KH.Wahid hasyim Jl.Kopo) – Jl.Cibaduyut Lama – Jl.Cibaduyut – Pangkalan Cibaduyut .</w:t>
+      </w:r>
+    </w:p>
+    <w:p>
+      <w:pPr>
+        <w:ind w:left="284" w:firstLine="436"/>
+        <w:jc w:val="both"/>
+        <w:rPr>
+          <w:rFonts w:ascii="Times New Roman" w:hAnsi="Times New Roman"/>
+        </w:rPr>
+      </w:pPr>
+      <w:r>
+        <w:rPr>
+          <w:rFonts w:ascii="Times New Roman" w:hAnsi="Times New Roman"/>
+        </w:rPr>
+        <w:t xml:space="preserve">Arah </w:t>
+      </w:r>
+      <w:proofErr w:type="gramStart"/>
+      <w:r>
+        <w:rPr>
+          <w:rFonts w:ascii="Times New Roman" w:hAnsi="Times New Roman"/>
+        </w:rPr>
+        <w:t>CICAHEUM</w:t>
+      </w:r>
+      <w:r>
+        <w:rPr>
+          <w:rFonts w:ascii="Times New Roman" w:hAnsi="Times New Roman"/>
+        </w:rPr>
+        <w:t xml:space="preserve"> :</w:t>
+      </w:r>
+      <w:proofErr w:type="gramEnd"/>
+      <w:r>
+        <w:rPr>
+          <w:rFonts w:ascii="Times New Roman" w:hAnsi="Times New Roman"/>
+        </w:rPr>
+        <w:t xml:space="preserve"> Pangkalan Cibaduyut – Jl.Cibaduyut – Jl.Soekarno Hatta – Jl.Ibrahim Adjie (Jl.Kiaracondong) – Jl.Jakarta – Jl.Supratman – Jl.Brigjen Katamso – Jl.Pahlawan – Jl.Cikutra – Jl.PH.Hasan Mustofa – Jl</w:t>
+      </w:r>
+      <w:r>
+        <w:rPr>
+          <w:rFonts w:ascii="Times New Roman" w:hAnsi="Times New Roman"/>
+        </w:rPr>
+        <w:t>.Ahmad Yani – Terminal Cicaheum</w:t>
+      </w:r>
+      <w:r>
+        <w:rPr>
+          <w:rFonts w:ascii="Times New Roman" w:hAnsi="Times New Roman"/>
+        </w:rPr>
+        <w:t>.</w:t>
+      </w:r>
+    </w:p>
+    <w:p>
+      <w:pPr>
         <w:ind w:left="720" w:firstLine="436"/>
         <w:jc w:val="both"/>
         <w:rPr>
@@ -2040,9 +2480,8 @@
         <w:rPr>
           <w:rFonts w:ascii="Times New Roman" w:hAnsi="Times New Roman"/>
           <w:b/>
-          <w:highlight w:val="cyan"/>
-        </w:rPr>
-        <w:t>CICAHEUM – LEDENG</w:t>
+        </w:rPr>
+        <w:t>STASIUN HALL – DAGO</w:t>
       </w:r>
     </w:p>
     <w:p>
@@ -2057,13 +2496,27 @@
         <w:rPr>
           <w:rFonts w:ascii="Times New Roman" w:hAnsi="Times New Roman"/>
         </w:rPr>
-        <w:t>Arah LEDENG</w:t>
-      </w:r>
-      <w:r>
-        <w:rPr>
-          <w:rFonts w:ascii="Times New Roman" w:hAnsi="Times New Roman"/>
-        </w:rPr>
-        <w:t xml:space="preserve"> : Terminal Cicaheum – Jl.Jend Ahmad Yani – Jl.KH.Hasan Mustofa – Jl.Pahlawan – Jl.Brigjen Katamso – Jl.Supratman – Jl.Diponongoro – Jl.Sulanjana – Jl.TAman Sari – Jl.Siliwangi – Jl.Cihampelas – Jl.Lamping – Jl.Cipaganti – Jl.Cipaganti – Jl.Setia Budi – Jl.Karang Sari – Jl.Sukajadi – Jl.Setia Budi – Terminal Ledeng .</w:t>
+        <w:t xml:space="preserve">Arah </w:t>
+      </w:r>
+      <w:proofErr w:type="gramStart"/>
+      <w:r>
+        <w:rPr>
+          <w:rFonts w:ascii="Times New Roman" w:hAnsi="Times New Roman"/>
+        </w:rPr>
+        <w:t>DAGO</w:t>
+      </w:r>
+      <w:r>
+        <w:rPr>
+          <w:rFonts w:ascii="Times New Roman" w:hAnsi="Times New Roman"/>
+        </w:rPr>
+        <w:t xml:space="preserve"> :</w:t>
+      </w:r>
+      <w:proofErr w:type="gramEnd"/>
+      <w:r>
+        <w:rPr>
+          <w:rFonts w:ascii="Times New Roman" w:hAnsi="Times New Roman"/>
+        </w:rPr>
+        <w:t xml:space="preserve"> Terminal St.Hall – Jl.Suniaraja – Jl.Otista – Jl.Stasiun Timur – Jl.Viaduct – Jl.Perintis Kemerdekaan – Jl.Wastukencana – Jl.RE.Martadinata – Jl.Ir.Juanda – Jl.Aceh – Jl.Sulawesih – Jl.Seram – Jl.RE.Martadinata – Jl.Ir.H.Juanda – Terminal dago .</w:t>
       </w:r>
     </w:p>
     <w:p>
@@ -2078,13 +2531,39 @@
         <w:rPr>
           <w:rFonts w:ascii="Times New Roman" w:hAnsi="Times New Roman"/>
         </w:rPr>
-        <w:t>Arah CICAHEUM</w:t>
-      </w:r>
-      <w:r>
-        <w:rPr>
-          <w:rFonts w:ascii="Times New Roman" w:hAnsi="Times New Roman"/>
-        </w:rPr>
-        <w:t xml:space="preserve"> : Terminal Ledeng – Jl.Setiabudi – Jl.Cihampelas – Jl.Siliwangi – Jl.Sumur Bandung – Jl.Taman Sari – Jl.Sulanjana – Jl.Diponegoro – Jl.Arya Jipang – Jl.Surapati – Jl.Sentot Alibasyah – Jl.Diponegaro – Jl.Supratman – Jl.Brigjen Katamso – Jl.Pahlawan – Jl.Cikutra – Jl.KH.Hasan Mustofa – Jl.Jend.Ahmad Yani – Jl.Terminal Cicaheum.</w:t>
+        <w:t xml:space="preserve">Arah STASIUN </w:t>
+      </w:r>
+      <w:proofErr w:type="gramStart"/>
+      <w:r>
+        <w:rPr>
+          <w:rFonts w:ascii="Times New Roman" w:hAnsi="Times New Roman"/>
+        </w:rPr>
+        <w:t>HALL</w:t>
+      </w:r>
+      <w:r>
+        <w:rPr>
+          <w:rFonts w:ascii="Times New Roman" w:hAnsi="Times New Roman"/>
+        </w:rPr>
+        <w:t xml:space="preserve"> :</w:t>
+      </w:r>
+      <w:proofErr w:type="gramEnd"/>
+      <w:r>
+        <w:rPr>
+          <w:rFonts w:ascii="Times New Roman" w:hAnsi="Times New Roman"/>
+        </w:rPr>
+        <w:t xml:space="preserve"> Terminal Dago – Jl.Ir.H.Juanda – Jl.Sultan Agung – Jl.Tirtayasa -Jl.RE.Martadinat – Jl.Merdeka – Jl.Perintis Kemerdekaan – Jl.Braga – Jl.Viaduct – Jl.Kebon Jukut – Jl.Otista – Jl.Kebon Kawung – Jl.HOS.Cokroaminoto (Jl.Pasir Kaliki) – J</w:t>
+      </w:r>
+      <w:r>
+        <w:rPr>
+          <w:rFonts w:ascii="Times New Roman" w:hAnsi="Times New Roman"/>
+        </w:rPr>
+        <w:t>l.Kebon Jati – Terminal St.hall</w:t>
+      </w:r>
+      <w:r>
+        <w:rPr>
+          <w:rFonts w:ascii="Times New Roman" w:hAnsi="Times New Roman"/>
+        </w:rPr>
+        <w:t>.</w:t>
       </w:r>
     </w:p>
     <w:p>
@@ -2109,9 +2588,8 @@
         <w:rPr>
           <w:rFonts w:ascii="Times New Roman" w:hAnsi="Times New Roman"/>
           <w:b/>
-          <w:highlight w:val="cyan"/>
-        </w:rPr>
-        <w:t>CICAHEUM – CIROYOM</w:t>
+        </w:rPr>
+        <w:t>STASIUN HALL – CIUMBEULEUIT VIA CIHAMPELAS</w:t>
       </w:r>
     </w:p>
     <w:p>
@@ -2126,13 +2604,27 @@
         <w:rPr>
           <w:rFonts w:ascii="Times New Roman" w:hAnsi="Times New Roman"/>
         </w:rPr>
-        <w:t>Arah CIROYOM</w:t>
-      </w:r>
-      <w:r>
-        <w:rPr>
-          <w:rFonts w:ascii="Times New Roman" w:hAnsi="Times New Roman"/>
-        </w:rPr>
-        <w:t xml:space="preserve"> : Terminal Cicaheum – Jl.Jend.Ahmad Yani – Jl.KH.Hasan Mustofa – Jl.Surapati – Jl.Bagus Rangin – Jl.Dipati Ukur – Jl.Siliwangi – Jl.Sumur Bandung – Jl.Taman Sari – Jl.Siliwangi – Jl.Cihampelas – Jl.Pasteur – Jl.Cipaganti – Jl.Prof.eyckman – Jl.HOS Cokroaminoto (Jl.Pasir kaliki) – Jl.Padjajaran – Jl.Abd.Rahman Saleh – Jl.Ciroyom – Terminal Ciroyom .</w:t>
+        <w:t xml:space="preserve">Arah </w:t>
+      </w:r>
+      <w:proofErr w:type="gramStart"/>
+      <w:r>
+        <w:rPr>
+          <w:rFonts w:ascii="Times New Roman" w:hAnsi="Times New Roman"/>
+        </w:rPr>
+        <w:t>CIUMBEULEUIT</w:t>
+      </w:r>
+      <w:r>
+        <w:rPr>
+          <w:rFonts w:ascii="Times New Roman" w:hAnsi="Times New Roman"/>
+        </w:rPr>
+        <w:t xml:space="preserve"> :</w:t>
+      </w:r>
+      <w:proofErr w:type="gramEnd"/>
+      <w:r>
+        <w:rPr>
+          <w:rFonts w:ascii="Times New Roman" w:hAnsi="Times New Roman"/>
+        </w:rPr>
+        <w:t xml:space="preserve"> Terminal St.Hall – Jl.Suniaraja – Jl. Otista – Jl.Stasiun Timur – Jl.Viaduct – Jl.Kebon Jukut – Jl.Otista – Jl.Kebon Kawung – Jl.HOS.Cokroaminoto (Jl.Pasir Kaliki) – Jl.Padjajaran – Jl.Cihampelas – Jl.Dr.Rivai – Jl.Capaganti – Jl.Setia Budi – Jl.Ciumbeuleuit – Pangkalan Ciumbeuleuit .</w:t>
       </w:r>
     </w:p>
     <w:p>
@@ -2147,13 +2639,39 @@
         <w:rPr>
           <w:rFonts w:ascii="Times New Roman" w:hAnsi="Times New Roman"/>
         </w:rPr>
-        <w:t>Arah CICAHEUM</w:t>
-      </w:r>
-      <w:r>
-        <w:rPr>
-          <w:rFonts w:ascii="Times New Roman" w:hAnsi="Times New Roman"/>
-        </w:rPr>
-        <w:t xml:space="preserve"> : Terminal Ciroyom – Jl.Ciroyom – Jl.Arjuna – Jl.Padjajaran – Jl.Astina – Jl.Dursasana – Jl.HOS.Cokroaminoto (Jl.Pasir Kaliki) – Jl.Sederhana – Jl.Makmur – Jl.Prof Eyckman – Jl.Cipaganti -Jl.Setia Budi – Jl.Siliwangi – Jl.Dipati Ukur – Jl. Surapati – Jl.KH.Hasan Mustofa – Terminal Cicaheum.</w:t>
+        <w:t xml:space="preserve">Arah STASIUN </w:t>
+      </w:r>
+      <w:proofErr w:type="gramStart"/>
+      <w:r>
+        <w:rPr>
+          <w:rFonts w:ascii="Times New Roman" w:hAnsi="Times New Roman"/>
+        </w:rPr>
+        <w:t>HALL</w:t>
+      </w:r>
+      <w:r>
+        <w:rPr>
+          <w:rFonts w:ascii="Times New Roman" w:hAnsi="Times New Roman"/>
+        </w:rPr>
+        <w:t xml:space="preserve"> :</w:t>
+      </w:r>
+      <w:proofErr w:type="gramEnd"/>
+      <w:r>
+        <w:rPr>
+          <w:rFonts w:ascii="Times New Roman" w:hAnsi="Times New Roman"/>
+        </w:rPr>
+        <w:t xml:space="preserve"> Pangkalan Ciumbeuleuit – Jl.Ciumbeuleuit – Jl.Cihampelas – Jl.Dr.Rivai – Jl.Dr.Cipto – Jl.Padjajaran – Jl.Cicendo – Jl.Kebon Kawung – Jl.HOS.Cokroaminoto (Jl.Pasir Kaliki) – </w:t>
+      </w:r>
+      <w:r>
+        <w:rPr>
+          <w:rFonts w:ascii="Times New Roman" w:hAnsi="Times New Roman"/>
+        </w:rPr>
+        <w:t>Jl.Kebon Jati -Terminal St.Hall</w:t>
+      </w:r>
+      <w:r>
+        <w:rPr>
+          <w:rFonts w:ascii="Times New Roman" w:hAnsi="Times New Roman"/>
+        </w:rPr>
+        <w:t>.</w:t>
       </w:r>
     </w:p>
     <w:p>
@@ -2179,7 +2697,7 @@
           <w:rFonts w:ascii="Times New Roman" w:hAnsi="Times New Roman"/>
           <w:b/>
         </w:rPr>
-        <w:t>CICAHEUM – CIWASTRA – DERWATI</w:t>
+        <w:t>STASIUN HALL – SARIJADI</w:t>
       </w:r>
     </w:p>
     <w:p>
@@ -2194,13 +2712,27 @@
         <w:rPr>
           <w:rFonts w:ascii="Times New Roman" w:hAnsi="Times New Roman"/>
         </w:rPr>
-        <w:t>Arah CICAHEUM</w:t>
-      </w:r>
-      <w:r>
-        <w:rPr>
-          <w:rFonts w:ascii="Times New Roman" w:hAnsi="Times New Roman"/>
-        </w:rPr>
-        <w:t xml:space="preserve"> : Pangkalan Derwati – Jl.Ciwastra – jl.Margacinta – Jl.Terusan H.Ibrahim Adjie (Jl.Terusan Kiaracondong) – Jl.H.Ibrahim Adjie (Jl.Kiaracondong) – Jl.Jakarta – Jl.Supratman – Jl.Diponegoro – Jl.Sentot Alibasyah – Jl.Surapati – Jl.KH.Hasan Mustofa – Jl.Ahmad Yani – Terminal Cicaheum .</w:t>
+        <w:t xml:space="preserve">Arah </w:t>
+      </w:r>
+      <w:proofErr w:type="gramStart"/>
+      <w:r>
+        <w:rPr>
+          <w:rFonts w:ascii="Times New Roman" w:hAnsi="Times New Roman"/>
+        </w:rPr>
+        <w:t>SARIJADI</w:t>
+      </w:r>
+      <w:r>
+        <w:rPr>
+          <w:rFonts w:ascii="Times New Roman" w:hAnsi="Times New Roman"/>
+        </w:rPr>
+        <w:t xml:space="preserve"> :</w:t>
+      </w:r>
+      <w:proofErr w:type="gramEnd"/>
+      <w:r>
+        <w:rPr>
+          <w:rFonts w:ascii="Times New Roman" w:hAnsi="Times New Roman"/>
+        </w:rPr>
+        <w:t xml:space="preserve"> Term.St.Hall – Jl.Suniaraja – Jl.Otista – Jl.Stasiun Timur – Jl.Viaduct – Jl.Kebon Jukut – Jl.Otista – Jl.Kebon Kawung – Jl.HOS.Cokroaminotro (Jl.Pasir Kaliki) – Jl.Dr.Junjunan – Jl.Prof.Surya Sumantri – Jl.Lemahneundeut – Jl.Sariwangi – Jl.Sarimanah – Jl.Sariasih Pasar Impres Sarijadi.</w:t>
       </w:r>
     </w:p>
     <w:p>
@@ -2215,25 +2747,27 @@
         <w:rPr>
           <w:rFonts w:ascii="Times New Roman" w:hAnsi="Times New Roman"/>
         </w:rPr>
-        <w:t>Arah DERWATI</w:t>
-      </w:r>
-      <w:r>
-        <w:rPr>
-          <w:rFonts w:ascii="Times New Roman" w:hAnsi="Times New Roman"/>
-        </w:rPr>
-        <w:t xml:space="preserve"> : Terminal Cicaheum – Jl.Ahmad Yani – Jl.KH.Hasan Mustofa – Jl.Surapati – Jl.Sentot Alibasyah – Jl.Surapati – Jl.KH.Hasan Mustofa – </w:t>
-      </w:r>
-      <w:r>
-        <w:rPr>
-          <w:rFonts w:ascii="Times New Roman" w:hAnsi="Times New Roman"/>
-        </w:rPr>
-        <w:t>Jl.Ahmad Yani – Terminal Ledeng</w:t>
-      </w:r>
-      <w:r>
-        <w:rPr>
-          <w:rFonts w:ascii="Times New Roman" w:hAnsi="Times New Roman"/>
-        </w:rPr>
-        <w:t>.</w:t>
+        <w:t xml:space="preserve">Arah STASIUN </w:t>
+      </w:r>
+      <w:proofErr w:type="gramStart"/>
+      <w:r>
+        <w:rPr>
+          <w:rFonts w:ascii="Times New Roman" w:hAnsi="Times New Roman"/>
+        </w:rPr>
+        <w:t>HALL</w:t>
+      </w:r>
+      <w:r>
+        <w:rPr>
+          <w:rFonts w:ascii="Times New Roman" w:hAnsi="Times New Roman"/>
+        </w:rPr>
+        <w:t xml:space="preserve"> :</w:t>
+      </w:r>
+      <w:proofErr w:type="gramEnd"/>
+      <w:r>
+        <w:rPr>
+          <w:rFonts w:ascii="Times New Roman" w:hAnsi="Times New Roman"/>
+        </w:rPr>
+        <w:t xml:space="preserve"> Pasar Impres Sarijadi – Jl.Sariasih – Jl.Sarimanah – Jl.Sariamis – Jl.Sariwangi – Jl.Prof.Surya Sumantri – Jl.Dr.Junjunan – Jl.HOS.Cokroaminoto (Jl.Pasir Kaliki) – Jl.Pajajaran – Jl.Cicendo – Jl.Kebon Kawung – Jl.HOS.Cokroaminoto (Jl.Pasir Kaliki) – Jl.Kebon Jati – Term.St.Hall</w:t>
       </w:r>
     </w:p>
     <w:p>
@@ -2258,9 +2792,8 @@
         <w:rPr>
           <w:rFonts w:ascii="Times New Roman" w:hAnsi="Times New Roman"/>
           <w:b/>
-          <w:highlight w:val="cyan"/>
-        </w:rPr>
-        <w:t>CICAHEUM – CIBADUYUT</w:t>
+        </w:rPr>
+        <w:t>STASIUN HALL – GUNUNG BATU</w:t>
       </w:r>
     </w:p>
     <w:p>
@@ -2275,14 +2808,37 @@
         <w:rPr>
           <w:rFonts w:ascii="Times New Roman" w:hAnsi="Times New Roman"/>
         </w:rPr>
-        <w:t>Arah CIBADUYUT</w:t>
-      </w:r>
-      <w:r>
-        <w:rPr>
-          <w:rFonts w:ascii="Times New Roman" w:hAnsi="Times New Roman"/>
-        </w:rPr>
-        <w:t xml:space="preserve"> : Terminal Cicaheum – Jl.Jend.Ahmad Yani – Jl.KH.Hasan Mustofa – Jl.Pahlawan – Jl.Brigjen Katamso – Jl.Supratman – Jl.Ahmad Yani Jl.Bogor – Jl.Jakarta – Jl.H.Ibrahim Adjie (Kiaracondong) Jl.Sukarno Hatta – Jl.Leuwih Panjang – Terminal Leuwih Panjang – Jl.KH.Wahid hasyim Jl.Kopo) – Jl.Cibaduyut Lama – Jl.Cibaduyut – Pangkalan Cibaduyut .</w:t>
-      </w:r>
+        <w:lastRenderedPageBreak/>
+        <w:t xml:space="preserve">Arah GUNUNG </w:t>
+      </w:r>
+      <w:proofErr w:type="gramStart"/>
+      <w:r>
+        <w:rPr>
+          <w:rFonts w:ascii="Times New Roman" w:hAnsi="Times New Roman"/>
+        </w:rPr>
+        <w:t>BATU</w:t>
+      </w:r>
+      <w:r>
+        <w:rPr>
+          <w:rFonts w:ascii="Times New Roman" w:hAnsi="Times New Roman"/>
+        </w:rPr>
+        <w:t xml:space="preserve"> :</w:t>
+      </w:r>
+      <w:proofErr w:type="gramEnd"/>
+      <w:r>
+        <w:rPr>
+          <w:rFonts w:ascii="Times New Roman" w:hAnsi="Times New Roman"/>
+        </w:rPr>
+        <w:t xml:space="preserve"> Term.St. Hall – Jl.Otista – Jl.Stasiun Timur – Jl.Viaduct – Jl.Perintis Kemerdekaan – Jl.WastuKencana – Jl.Pajajaran – Jl.Cihampelas – Jl.Dr. Rivai – Jl.Cipaganti – Jl.Pasteur – Jl.Dr.Junjunan Komp.Sukaraja I – Komp.Sukaraja II – Jl.Dakota – Jl.Gunung </w:t>
+      </w:r>
+      <w:proofErr w:type="gramStart"/>
+      <w:r>
+        <w:rPr>
+          <w:rFonts w:ascii="Times New Roman" w:hAnsi="Times New Roman"/>
+        </w:rPr>
+        <w:t>Batu .</w:t>
+      </w:r>
+      <w:proofErr w:type="gramEnd"/>
     </w:p>
     <w:p>
       <w:pPr>
@@ -2296,25 +2852,27 @@
         <w:rPr>
           <w:rFonts w:ascii="Times New Roman" w:hAnsi="Times New Roman"/>
         </w:rPr>
-        <w:t>Arah CICAHEUM</w:t>
-      </w:r>
-      <w:r>
-        <w:rPr>
-          <w:rFonts w:ascii="Times New Roman" w:hAnsi="Times New Roman"/>
-        </w:rPr>
-        <w:t xml:space="preserve"> : Pangkalan Cibaduyut – Jl.Cibaduyut – Jl.Soekarno Hatta – Jl.Ibrahim Adjie (Jl.Kiaracondong) – Jl.Jakarta – Jl.Supratman – Jl.Brigjen Katamso – Jl.Pahlawan – Jl.Cikutra – Jl.PH.Hasan Mustofa – Jl</w:t>
-      </w:r>
-      <w:r>
-        <w:rPr>
-          <w:rFonts w:ascii="Times New Roman" w:hAnsi="Times New Roman"/>
-        </w:rPr>
-        <w:t>.Ahmad Yani – Terminal Cicaheum</w:t>
-      </w:r>
-      <w:r>
-        <w:rPr>
-          <w:rFonts w:ascii="Times New Roman" w:hAnsi="Times New Roman"/>
-        </w:rPr>
-        <w:t>.</w:t>
+        <w:t xml:space="preserve">Arah STASIUN </w:t>
+      </w:r>
+      <w:proofErr w:type="gramStart"/>
+      <w:r>
+        <w:rPr>
+          <w:rFonts w:ascii="Times New Roman" w:hAnsi="Times New Roman"/>
+        </w:rPr>
+        <w:t>HALL</w:t>
+      </w:r>
+      <w:r>
+        <w:rPr>
+          <w:rFonts w:ascii="Times New Roman" w:hAnsi="Times New Roman"/>
+        </w:rPr>
+        <w:t xml:space="preserve"> :</w:t>
+      </w:r>
+      <w:proofErr w:type="gramEnd"/>
+      <w:r>
+        <w:rPr>
+          <w:rFonts w:ascii="Times New Roman" w:hAnsi="Times New Roman"/>
+        </w:rPr>
+        <w:t xml:space="preserve"> Jl.Gunung Batu – Jl.Dakota – Komp.Sukaraja II – Komp.Sukara I – Jl.Dr.Junjunan – Jl.Pasteur – Jl.Cihampelas – Jl.Cicendo – Jl.Kebon Kawung – Jl.HOS.Cokroaminoto (Jl.Pasir Kaliki) – Jl.Kebon Jati – Term.St.Hall</w:t>
       </w:r>
     </w:p>
     <w:p>
@@ -2339,9 +2897,8 @@
         <w:rPr>
           <w:rFonts w:ascii="Times New Roman" w:hAnsi="Times New Roman"/>
           <w:b/>
-          <w:highlight w:val="cyan"/>
-        </w:rPr>
-        <w:t>STASIUN HALL – DAGO</w:t>
+        </w:rPr>
+        <w:t>MARGAHAYU RAYA – LEDENG</w:t>
       </w:r>
     </w:p>
     <w:p>
@@ -2356,14 +2913,22 @@
         <w:rPr>
           <w:rFonts w:ascii="Times New Roman" w:hAnsi="Times New Roman"/>
         </w:rPr>
-        <w:t>Arah DAGO</w:t>
-      </w:r>
-      <w:r>
-        <w:rPr>
-          <w:rFonts w:ascii="Times New Roman" w:hAnsi="Times New Roman"/>
-        </w:rPr>
-        <w:t xml:space="preserve"> : Terminal St.Hall – Jl.Suniaraja – Jl.Otista – Jl.Stasiun Timur – Jl.Viaduct – Jl.Perintis Kemerdekaan – Jl.Wastukencana – Jl.RE.Martadinata – Jl.Ir.Juanda – Jl.Aceh – Jl.Sulawesih – Jl.Seram – Jl.RE.Martadinata – Jl.Ir.H.Juanda – Terminal dago .</w:t>
-      </w:r>
+        <w:t>Arah LEDENG</w:t>
+      </w:r>
+      <w:r>
+        <w:rPr>
+          <w:rFonts w:ascii="Times New Roman" w:hAnsi="Times New Roman"/>
+        </w:rPr>
+        <w:t xml:space="preserve">: Terminal Margahayu Raya – Jl.Ranca Bolang – Jl.Soekarno Hatta – Jl.H.Ibrahim Adji (Jl.Kiaraconndong) – Jl.Jakarta – Jl.Supratman – Jl.Taman Supratman – Jl.Cendana – Jl.Taman Pramuka -Jl.RE.Martadinata – Jl.Merdeka – Jl.Perintis Kemerdekaan – Jl.Wastukencana – Jl.Pajajaran – JL.Cihampelas – Jl.Dr.Rivai – Jl.Cipaganti – Jl.Setia Budi – Jl.Karang Sari – Jl.Sukajadi – Jl.Setia Budi – Terminal </w:t>
+      </w:r>
+      <w:proofErr w:type="gramStart"/>
+      <w:r>
+        <w:rPr>
+          <w:rFonts w:ascii="Times New Roman" w:hAnsi="Times New Roman"/>
+        </w:rPr>
+        <w:t>Ledeng .</w:t>
+      </w:r>
+      <w:proofErr w:type="gramEnd"/>
     </w:p>
     <w:p>
       <w:pPr>
@@ -2377,30 +2942,24 @@
         <w:rPr>
           <w:rFonts w:ascii="Times New Roman" w:hAnsi="Times New Roman"/>
         </w:rPr>
-        <w:t>Arah STASIUN HALL</w:t>
-      </w:r>
-      <w:r>
-        <w:rPr>
-          <w:rFonts w:ascii="Times New Roman" w:hAnsi="Times New Roman"/>
-        </w:rPr>
-        <w:t xml:space="preserve"> : Terminal Dago – Jl.Ir.H.Juanda – Jl.Sultan Agung – Jl.Tirtayasa -Jl.RE.Martadinat – Jl.Merdeka – Jl.Perintis Kemerdekaan – Jl.Braga – Jl.Viaduct – Jl.Kebon Jukut – Jl.Otista – Jl.Kebon Kawung – Jl.HOS.Cokroaminoto (Jl.Pasir Kaliki) – J</w:t>
-      </w:r>
-      <w:r>
-        <w:rPr>
-          <w:rFonts w:ascii="Times New Roman" w:hAnsi="Times New Roman"/>
-        </w:rPr>
-        <w:t>l.Kebon Jati – Terminal St.hall</w:t>
-      </w:r>
-      <w:r>
-        <w:rPr>
-          <w:rFonts w:ascii="Times New Roman" w:hAnsi="Times New Roman"/>
-        </w:rPr>
-        <w:t>.</w:t>
+        <w:t>Arah MARGAHAYU RAYA</w:t>
+      </w:r>
+      <w:r>
+        <w:rPr>
+          <w:rFonts w:ascii="Times New Roman" w:hAnsi="Times New Roman"/>
+        </w:rPr>
+        <w:t>: Terminal Ledeng – Jl.Setia Budi – Jl.Suakawangi – Jl.Sukajadi – Jl.Cemara – Jl.Jurang – Jl.Sederhana – Jl.Makmur – Jl.Prof.Eyckman Jl.Cihampelas – Jl.Wastukencana – Jl.Martadinata – Jl.Taman Pramuka – Jl.Cendana – Jl.Taman Supratman – Jl.Supratman – Jl.Jend. A. Yani – Jl.Bogor – Jl.Jakarta – Jl.H.Ibrahim Adjie (Jl.Kiaracondong) – Jl.Soekarno Hatta – Jl.Rancabo</w:t>
+      </w:r>
+      <w:r>
+        <w:rPr>
+          <w:rFonts w:ascii="Times New Roman" w:hAnsi="Times New Roman"/>
+        </w:rPr>
+        <w:t>lang – Terminal Margahayu Raya.</w:t>
       </w:r>
     </w:p>
     <w:p>
       <w:pPr>
-        <w:ind w:left="720" w:firstLine="436"/>
+        <w:ind w:left="284"/>
         <w:jc w:val="both"/>
         <w:rPr>
           <w:rFonts w:ascii="Times New Roman" w:hAnsi="Times New Roman"/>
@@ -2420,9 +2979,8 @@
         <w:rPr>
           <w:rFonts w:ascii="Times New Roman" w:hAnsi="Times New Roman"/>
           <w:b/>
-          <w:highlight w:val="yellow"/>
-        </w:rPr>
-        <w:t>SADANG SERANG – CIROYOM</w:t>
+        </w:rPr>
+        <w:t>CIROYOM – SARIJADI VIA SUKAJADI</w:t>
       </w:r>
     </w:p>
     <w:p>
@@ -2437,14 +2995,22 @@
         <w:rPr>
           <w:rFonts w:ascii="Times New Roman" w:hAnsi="Times New Roman"/>
         </w:rPr>
-        <w:t>Arah CIROYOM</w:t>
-      </w:r>
-      <w:r>
-        <w:rPr>
-          <w:rFonts w:ascii="Times New Roman" w:hAnsi="Times New Roman"/>
-        </w:rPr>
-        <w:t xml:space="preserve"> : Terminal Sadang Serang – Jl.Cikutra Barat – Jl.Pahlawan – Jl.Brigjen Katamso – Jl.Supratman – Jl.Diponegoro – Jl.Citarum – Jl.Lombok – Jl.Belitung – Jl.Sumatra – Jl.Aceh – Jl.Merdeka – Jl.Perintis Kemerdekaan – Jl.Viaduct – Jl.Kebon Jukut – Jl.Otista – Jl.Kebon Kawung – Jl.HOS Cokroaminoto (Jl.Pasir Kaliki) – Jl.Kebon Jati – Jl.Dulatif – Jl.Sudirman – Jl.Andir – Jl.Rajawali Timur – Jl.Terminal Ciroyom .</w:t>
-      </w:r>
+        <w:t>Arah SARIJADI</w:t>
+      </w:r>
+      <w:r>
+        <w:rPr>
+          <w:rFonts w:ascii="Times New Roman" w:hAnsi="Times New Roman"/>
+        </w:rPr>
+        <w:t xml:space="preserve">: Term.Ciroyom – Jl.Arjuna – Jl.Aruna – Jl.Pajajaran – Jl.Astina – Jl.Dursasana – Jl.HOS.Cokroaminoto (Jl.Pasir Kaliki) – Jl.Sukajadi – Jl.Sindang Sirna – Jl.Cipedes – Jl.Gegerkalong Hilir – Jl.Sukasari – </w:t>
+      </w:r>
+      <w:proofErr w:type="gramStart"/>
+      <w:r>
+        <w:rPr>
+          <w:rFonts w:ascii="Times New Roman" w:hAnsi="Times New Roman"/>
+        </w:rPr>
+        <w:t>Jl.Komp.Sarijadi .</w:t>
+      </w:r>
+      <w:proofErr w:type="gramEnd"/>
     </w:p>
     <w:p>
       <w:pPr>
@@ -2458,24 +3024,24 @@
         <w:rPr>
           <w:rFonts w:ascii="Times New Roman" w:hAnsi="Times New Roman"/>
         </w:rPr>
-        <w:t>Arah SADANG SERANG</w:t>
-      </w:r>
-      <w:r>
-        <w:rPr>
-          <w:rFonts w:ascii="Times New Roman" w:hAnsi="Times New Roman"/>
-        </w:rPr>
-        <w:t xml:space="preserve"> : Terminal Ciroyom – Jl.Halte – Jl.Arjuna – Jl.Padjajaran – Jl.A.Pamoyanan – Jl.HOS Cokroaminoto (Jl.Pasir Kaliki) – Jl.Kebon Jati – Jl.Suniaraja – Jl.Otista – Jl.Stasiun Timur – Jl.Viaduct – Jl.Perintis Kemerdekaan – Jl.Braga – Jl.Lembong – Jl.Veteran – Jl.Sunda – Jl.Sumbawa – Jl.Lombok – Jl.Citarum – Jl.Diponegoro – Jl.Supratman – Jl.Brigjen Katamso – Jl.Pahlawan – Jl.Cikutra Barat -Jl.Sadang S</w:t>
-      </w:r>
-      <w:r>
-        <w:rPr>
-          <w:rFonts w:ascii="Times New Roman" w:hAnsi="Times New Roman"/>
-        </w:rPr>
-        <w:t>erang – Terminal Sadang serang.</w:t>
+        <w:t>Arah CIROYOM</w:t>
+      </w:r>
+      <w:r>
+        <w:rPr>
+          <w:rFonts w:ascii="Times New Roman" w:hAnsi="Times New Roman"/>
+        </w:rPr>
+        <w:t>: Komp.Sarijadi – Jl.Sukasari – Jl.Gegerkalong Hilir – Jl.Cipedes – Jl.Sindangsirna – Jl.Karang Setra – Jl.Sukajadi – Jl.Sukamaju – Jl.Sederhana – Jl.Prof.Eykman – Jl.HOS.Cokroaminoto (Jl.Pasir Kaliki) – Jl.Pajajaran – Jl.Abdrrahman Sal</w:t>
+      </w:r>
+      <w:r>
+        <w:rPr>
+          <w:rFonts w:ascii="Times New Roman" w:hAnsi="Times New Roman"/>
+        </w:rPr>
+        <w:t>eh – Jl.Ciroyom – Term.Ciroyom</w:t>
       </w:r>
     </w:p>
     <w:p>
       <w:pPr>
-        <w:ind w:left="720" w:firstLine="436"/>
+        <w:ind w:left="284"/>
         <w:jc w:val="both"/>
         <w:rPr>
           <w:rFonts w:ascii="Times New Roman" w:hAnsi="Times New Roman"/>
@@ -2496,7 +3062,7 @@
           <w:rFonts w:ascii="Times New Roman" w:hAnsi="Times New Roman"/>
           <w:b/>
         </w:rPr>
-        <w:t>STASIUN HALL – CIUMBEULEUIT VIA EYCKMAN</w:t>
+        <w:t>SEDERHANA – CIJERAH</w:t>
       </w:r>
     </w:p>
     <w:p>
@@ -2511,14 +3077,22 @@
         <w:rPr>
           <w:rFonts w:ascii="Times New Roman" w:hAnsi="Times New Roman"/>
         </w:rPr>
-        <w:t>Arah CIUMBEULEUIT</w:t>
-      </w:r>
-      <w:r>
-        <w:rPr>
-          <w:rFonts w:ascii="Times New Roman" w:hAnsi="Times New Roman"/>
-        </w:rPr>
-        <w:t xml:space="preserve"> : Terminal St.hall – Jl.Suniaraja – Jl.Otista – Jl.Stasiun Timur – Jl.Viaduct – Jl.Kebon Jukut – Jl.Otista – Jl.Kebon Kawung – Jl.HOS.Cokroaminoto (Jl.Pasir Kaliki) – Jl.Padjajaran – Jl.Cihampelas – Jl.DR.Rivai – Jl.Cipaganti – Jl.Prof.Eyckman – Jl.Sederhana – Jl.Sampurna – Jl.Cipaganti – Jl.Setia Budi – Jl.Ciumbeuleuit – Pangkalan Cieumbeuleuit .</w:t>
-      </w:r>
+        <w:t>Arah CIJERAH</w:t>
+      </w:r>
+      <w:r>
+        <w:rPr>
+          <w:rFonts w:ascii="Times New Roman" w:hAnsi="Times New Roman"/>
+        </w:rPr>
+        <w:t xml:space="preserve">: Term/Pasar Sederhan – Jl.Sederhana – Jl.Prof.Eykman – Jl.HOS.Cokroaminoto – Jl.Pajajaran – Jl.Abdurahman Saleh – Jl.Nurtanio – Jl.Jend.Sudirman – Jl.Cijerah – Jl.Komp.Perumnas Cijerah II – Komp.Cijerah </w:t>
+      </w:r>
+      <w:proofErr w:type="gramStart"/>
+      <w:r>
+        <w:rPr>
+          <w:rFonts w:ascii="Times New Roman" w:hAnsi="Times New Roman"/>
+        </w:rPr>
+        <w:t>I .</w:t>
+      </w:r>
+      <w:proofErr w:type="gramEnd"/>
     </w:p>
     <w:p>
       <w:pPr>
@@ -2532,30 +3106,24 @@
         <w:rPr>
           <w:rFonts w:ascii="Times New Roman" w:hAnsi="Times New Roman"/>
         </w:rPr>
-        <w:t>Arah STASIUN HALL</w:t>
-      </w:r>
-      <w:r>
-        <w:rPr>
-          <w:rFonts w:ascii="Times New Roman" w:hAnsi="Times New Roman"/>
-        </w:rPr>
-        <w:t xml:space="preserve"> : Pangkalan Cieumbeuleuit – Jl.Cieumbeuleuit – Jl.Cihampelas – Jl.Bapa Husein – Jl.Sampurna – Jl.Sederhana – Jl.Makmur – Jl.Prof.Eyckman – Jl.HOS.Cokroaminoto – (Jl.Pasir Kaliki) – Jl.Cihampelas – Jl.Dr.Rivai – Jl.Dr.Cipto – Jl.Padjajaran – Jl.Cicendo – Jl.Kebon Kawung – Jl.HOS.Cokroaminoto – (Jl.Pasir Kaliki) – J</w:t>
-      </w:r>
-      <w:r>
-        <w:rPr>
-          <w:rFonts w:ascii="Times New Roman" w:hAnsi="Times New Roman"/>
-        </w:rPr>
-        <w:t>l.Kebon Jati – Terminal St.Hall</w:t>
-      </w:r>
-      <w:r>
-        <w:rPr>
-          <w:rFonts w:ascii="Times New Roman" w:hAnsi="Times New Roman"/>
-        </w:rPr>
-        <w:t>.</w:t>
+        <w:t>Arah SEDERHANA</w:t>
+      </w:r>
+      <w:r>
+        <w:rPr>
+          <w:rFonts w:ascii="Times New Roman" w:hAnsi="Times New Roman"/>
+        </w:rPr>
+        <w:t>: Komp.Cijerah I – Jl.Cijerah I – Jl.Cijerah – Jl.Jend.Sudirman – Jl.Rajawali Barat – Jl.Nurtanio – Jl.Abduclrachman Saleh – Jl.Pajajaran – Jl.Astina – Jl.HOS.Cokroaminoto (Jl.Pasir Kaliki) – Jl.Prof.Eykman – Jl.Sederhana – Jl.Pa</w:t>
+      </w:r>
+      <w:r>
+        <w:rPr>
+          <w:rFonts w:ascii="Times New Roman" w:hAnsi="Times New Roman"/>
+        </w:rPr>
+        <w:t>ngkalan – Term/Pasar Sederhana</w:t>
       </w:r>
     </w:p>
     <w:p>
       <w:pPr>
-        <w:ind w:left="720" w:firstLine="436"/>
+        <w:ind w:left="284"/>
         <w:jc w:val="both"/>
         <w:rPr>
           <w:rFonts w:ascii="Times New Roman" w:hAnsi="Times New Roman"/>
@@ -2575,9 +3143,8 @@
         <w:rPr>
           <w:rFonts w:ascii="Times New Roman" w:hAnsi="Times New Roman"/>
           <w:b/>
-          <w:highlight w:val="cyan"/>
-        </w:rPr>
-        <w:t>STASIUN HALL – CIUMBEULEUIT VIA CIHAMPELAS</w:t>
+        </w:rPr>
+        <w:t>CIWASTRA – UJUNG BERUNG</w:t>
       </w:r>
     </w:p>
     <w:p>
@@ -2592,14 +3159,22 @@
         <w:rPr>
           <w:rFonts w:ascii="Times New Roman" w:hAnsi="Times New Roman"/>
         </w:rPr>
-        <w:t>Arah CIUMBEULEUIT</w:t>
-      </w:r>
-      <w:r>
-        <w:rPr>
-          <w:rFonts w:ascii="Times New Roman" w:hAnsi="Times New Roman"/>
-        </w:rPr>
-        <w:t xml:space="preserve"> : Terminal St.Hall – Jl.Suniaraja – Jl. Otista – Jl.Stasiun Timur – Jl.Viaduct – Jl.Kebon Jukut – Jl.Otista – Jl.Kebon Kawung – Jl.HOS.Cokroaminoto (Jl.Pasir Kaliki) – Jl.Padjajaran – Jl.Cihampelas – Jl.Dr.Rivai – Jl.Capaganti – Jl.Setia Budi – Jl.Ciumbeuleuit – Pangkalan Ciumbeuleuit .</w:t>
-      </w:r>
+        <w:t>Arah UJUNG BERUNG</w:t>
+      </w:r>
+      <w:r>
+        <w:rPr>
+          <w:rFonts w:ascii="Times New Roman" w:hAnsi="Times New Roman"/>
+        </w:rPr>
+        <w:t xml:space="preserve">: Pangkalan Ciwastra – Jl.Ciwastra – Jl.Derwati – Jl.Ranca Balong – Jl.Rancacili – Jl.Cipamokolan – Jl.Soekarno Hatta – Jl.Guruminda – Jl.Cisaranten Kulon – Jl.Cicukang – Jl.AH.Nasution (Jl.Raya Ujung Berung) – Term.Ujung </w:t>
+      </w:r>
+      <w:proofErr w:type="gramStart"/>
+      <w:r>
+        <w:rPr>
+          <w:rFonts w:ascii="Times New Roman" w:hAnsi="Times New Roman"/>
+        </w:rPr>
+        <w:t>Berung .</w:t>
+      </w:r>
+      <w:proofErr w:type="gramEnd"/>
     </w:p>
     <w:p>
       <w:pPr>
@@ -2613,30 +3188,24 @@
         <w:rPr>
           <w:rFonts w:ascii="Times New Roman" w:hAnsi="Times New Roman"/>
         </w:rPr>
-        <w:t>Arah STASIUN HALL</w:t>
-      </w:r>
-      <w:r>
-        <w:rPr>
-          <w:rFonts w:ascii="Times New Roman" w:hAnsi="Times New Roman"/>
-        </w:rPr>
-        <w:t xml:space="preserve"> : Pangkalan Ciumbeuleuit – Jl.Ciumbeuleuit – Jl.Cihampelas – Jl.Dr.Rivai – Jl.Dr.Cipto – Jl.Padjajaran – Jl.Cicendo – Jl.Kebon Kawung – Jl.HOS.Cokroaminoto (Jl.Pasir Kaliki) – </w:t>
-      </w:r>
-      <w:r>
-        <w:rPr>
-          <w:rFonts w:ascii="Times New Roman" w:hAnsi="Times New Roman"/>
-        </w:rPr>
-        <w:t>Jl.Kebon Jati -Terminal St.Hall</w:t>
-      </w:r>
-      <w:r>
-        <w:rPr>
-          <w:rFonts w:ascii="Times New Roman" w:hAnsi="Times New Roman"/>
-        </w:rPr>
-        <w:t>.</w:t>
+        <w:t>Arah CIWASTRA</w:t>
+      </w:r>
+      <w:r>
+        <w:rPr>
+          <w:rFonts w:ascii="Times New Roman" w:hAnsi="Times New Roman"/>
+        </w:rPr>
+        <w:t>: Term.Ujung Berung – Jl.AH.Nasution (Jl.Raya Ujung Berung) – Jl.Cicukang – Jl.Cisaranten Kulon – Jl.Guruminda – Jl.Soekarno Hatta – Jl.Cipamokolan – Jl.Rancacili – Jl.Rancabolang – Jl.Derwati – Jl</w:t>
+      </w:r>
+      <w:r>
+        <w:rPr>
+          <w:rFonts w:ascii="Times New Roman" w:hAnsi="Times New Roman"/>
+        </w:rPr>
+        <w:t>.Ciwastra – Pangkalan Ciwastra</w:t>
       </w:r>
     </w:p>
     <w:p>
       <w:pPr>
-        <w:ind w:left="720" w:firstLine="436"/>
+        <w:ind w:left="284"/>
         <w:jc w:val="both"/>
         <w:rPr>
           <w:rFonts w:ascii="Times New Roman" w:hAnsi="Times New Roman"/>
@@ -2656,9 +3225,8 @@
         <w:rPr>
           <w:rFonts w:ascii="Times New Roman" w:hAnsi="Times New Roman"/>
           <w:b/>
-          <w:highlight w:val="yellow"/>
-        </w:rPr>
-        <w:t>STASIUN HALL – GEDE BAGE</w:t>
+        </w:rPr>
+        <w:t>ABDUL MUIS – MENGGER</w:t>
       </w:r>
     </w:p>
     <w:p>
@@ -2673,13 +3241,14 @@
         <w:rPr>
           <w:rFonts w:ascii="Times New Roman" w:hAnsi="Times New Roman"/>
         </w:rPr>
-        <w:t>Arah GEDE BAGE</w:t>
-      </w:r>
-      <w:r>
-        <w:rPr>
-          <w:rFonts w:ascii="Times New Roman" w:hAnsi="Times New Roman"/>
-        </w:rPr>
-        <w:t xml:space="preserve"> : Terminal St.Hall – Jl.kebon jati – Jl.Pasar Barat – Jl.Pasar Utara – Jl.Otista – Jl.kepatihan – Jl. Dewi Sartika – Jl.Dalem Kaum – Jl.Alun-Alun timur – Jl.Asia Afrika – Jl.Banceuy – Jl.Cikapundung -Jl.Naripan – Jl.Sunda – Jl.Veteran – Jl.Jend A. Yani – Simpang lima – Jl.Gatot Subroto – Jl.Palasari – Jl.Talaga Bodas – Jl.Pelajar Pejuang 45 – Jl.RAA.Martanegara – Jl.Reog – Jl.Karawitan – Jl.Kliningan – Jl.Buah Batu – Jl.Soekarno Hatta – Pasar induk Gede Bage .</w:t>
+        <w:lastRenderedPageBreak/>
+        <w:t>Arah MENGGER</w:t>
+      </w:r>
+      <w:r>
+        <w:rPr>
+          <w:rFonts w:ascii="Times New Roman" w:hAnsi="Times New Roman"/>
+        </w:rPr>
+        <w:t>: Jl.Dewi Sartika – Jl.Kautamaan Istri – Jl.Balong Gede – Jl.Pungkur Jl.Ciateul – Jl.Sawah Kurung – Jl.Kota Baru – Jl.Moch.Ramdan – Jl.Peta – Jl.Sriwijaya – Jl.Soekarno Hatta – Jl.Pasir Luyu.</w:t>
       </w:r>
     </w:p>
     <w:p>
@@ -2694,30 +3263,18 @@
         <w:rPr>
           <w:rFonts w:ascii="Times New Roman" w:hAnsi="Times New Roman"/>
         </w:rPr>
-        <w:t>Arah STASIUN HALL</w:t>
-      </w:r>
-      <w:r>
-        <w:rPr>
-          <w:rFonts w:ascii="Times New Roman" w:hAnsi="Times New Roman"/>
-        </w:rPr>
-        <w:t xml:space="preserve"> : Pasar induk Gede Bage – Jl.Soekarno Hatta – Jl.Buah Batu – Jl.Kliningan – Jl.Karawitan – Jl.Maskumambang – Jl.Martanegara – Jl.Pelajar Pejuang 45 – Jl.Talaga Bodas – Jl.Palasari – Jl.Halimun – Jl.Malabar – Jl.Jend.Ahmad Yani – Jl.Sunda – Jl.Sumbawa – Jl.Aceh Jl.Merdeka – Jl.Perintis Kemerdekaan – Jl.Braga – Jl.Suniaraja – Jl.Viaduct – Jl.Kebon Jukut – Jl.Otista – Jl.Kebon Kawung – Jl.HOS.Cokroaminoto (Jl.Pasir Kaliki) – J</w:t>
-      </w:r>
-      <w:r>
-        <w:rPr>
-          <w:rFonts w:ascii="Times New Roman" w:hAnsi="Times New Roman"/>
-        </w:rPr>
-        <w:t>l.Kebon Jati – Terminal St.Hall</w:t>
-      </w:r>
-      <w:r>
-        <w:rPr>
-          <w:rFonts w:ascii="Times New Roman" w:hAnsi="Times New Roman"/>
-        </w:rPr>
-        <w:t>.</w:t>
+        <w:t>Arah ABDUL MUIS</w:t>
+      </w:r>
+      <w:r>
+        <w:rPr>
+          <w:rFonts w:ascii="Times New Roman" w:hAnsi="Times New Roman"/>
+        </w:rPr>
+        <w:t>: Jl.Mengger Hilir – Jl.Mengger Tengah – Jl.Sukaati – Jl.Soekarno Hatta – Jl.Sriwijaya – Jl.Lingkar Selatan – Jl. Sawah Kurung – Jl.ciateul – Jl.Dewi sartika.</w:t>
       </w:r>
     </w:p>
     <w:p>
       <w:pPr>
-        <w:ind w:left="720" w:firstLine="436"/>
+        <w:ind w:left="284"/>
         <w:jc w:val="both"/>
         <w:rPr>
           <w:rFonts w:ascii="Times New Roman" w:hAnsi="Times New Roman"/>
@@ -2737,9 +3294,8 @@
         <w:rPr>
           <w:rFonts w:ascii="Times New Roman" w:hAnsi="Times New Roman"/>
           <w:b/>
-          <w:highlight w:val="cyan"/>
-        </w:rPr>
-        <w:t>STASIUN HALL – SARIJADI</w:t>
+        </w:rPr>
+        <w:t>CIBOGO ATAS – HALTEU ANDIR</w:t>
       </w:r>
     </w:p>
     <w:p>
@@ -2754,13 +3310,27 @@
         <w:rPr>
           <w:rFonts w:ascii="Times New Roman" w:hAnsi="Times New Roman"/>
         </w:rPr>
-        <w:t>Arah SARIJADI</w:t>
-      </w:r>
-      <w:r>
-        <w:rPr>
-          <w:rFonts w:ascii="Times New Roman" w:hAnsi="Times New Roman"/>
-        </w:rPr>
-        <w:t xml:space="preserve"> : Term.St.Hall – Jl.Suniaraja – Jl.Otista – Jl.Stasiun Timur – Jl.Viaduct – Jl.Kebon Jukut – Jl.Otista – Jl.Kebon Kawung – Jl.HOS.Cokroaminotro (Jl.Pasir Kaliki) – Jl.Dr.Junjunan – Jl.Prof.Surya Sumantri – Jl.Lemahneundeut – Jl.Sariwangi – Jl.Sarimanah – Jl.Sariasih Pasar Impres Sarijadi.</w:t>
+        <w:t xml:space="preserve">Arah CIBOGO </w:t>
+      </w:r>
+      <w:proofErr w:type="gramStart"/>
+      <w:r>
+        <w:rPr>
+          <w:rFonts w:ascii="Times New Roman" w:hAnsi="Times New Roman"/>
+        </w:rPr>
+        <w:t>ATAS</w:t>
+      </w:r>
+      <w:r>
+        <w:rPr>
+          <w:rFonts w:ascii="Times New Roman" w:hAnsi="Times New Roman"/>
+        </w:rPr>
+        <w:t xml:space="preserve"> :</w:t>
+      </w:r>
+      <w:proofErr w:type="gramEnd"/>
+      <w:r>
+        <w:rPr>
+          <w:rFonts w:ascii="Times New Roman" w:hAnsi="Times New Roman"/>
+        </w:rPr>
+        <w:t xml:space="preserve"> Halteu Andir – jl.Abdul Rahman Saleh – Jl.Pajajaran – Jl.Panji Saleh – Jl.Suparmin – Jl.Lapan – Jl.Dr.Junjunan – Jl.Mustang – Jl.Herkules – Jl.Cibogo Atas – Pangkalan Cibogo Atas.</w:t>
       </w:r>
     </w:p>
     <w:p>
@@ -2775,1791 +3345,27 @@
         <w:rPr>
           <w:rFonts w:ascii="Times New Roman" w:hAnsi="Times New Roman"/>
         </w:rPr>
-        <w:t>Arah STASIUN HALL</w:t>
-      </w:r>
-      <w:r>
-        <w:rPr>
-          <w:rFonts w:ascii="Times New Roman" w:hAnsi="Times New Roman"/>
-        </w:rPr>
-        <w:t xml:space="preserve"> : Pasar Impres Sarijadi – Jl.Sariasih – Jl.Sarimanah – Jl.Sariamis – Jl.Sariwangi – Jl.Prof.Surya Sumantri – Jl.Dr.Junjunan – Jl.HOS.Cokroaminoto (Jl.Pasir Kaliki) – Jl.Pajajaran – Jl.Cicendo – Jl.Kebon Kawung – Jl.HOS.Cokroaminoto (Jl.Pasir Kaliki) – Jl.Kebon Jati – Term.St.Hall</w:t>
-      </w:r>
-    </w:p>
-    <w:p>
-      <w:pPr>
-        <w:ind w:left="720" w:firstLine="436"/>
-        <w:jc w:val="both"/>
-        <w:rPr>
-          <w:rFonts w:ascii="Times New Roman" w:hAnsi="Times New Roman"/>
-        </w:rPr>
-      </w:pPr>
-    </w:p>
-    <w:p>
-      <w:pPr>
-        <w:ind w:left="284"/>
-        <w:jc w:val="both"/>
-        <w:rPr>
-          <w:rFonts w:ascii="Times New Roman" w:hAnsi="Times New Roman"/>
-          <w:b/>
-        </w:rPr>
-      </w:pPr>
-      <w:r>
-        <w:rPr>
-          <w:rFonts w:ascii="Times New Roman" w:hAnsi="Times New Roman"/>
-          <w:b/>
-          <w:highlight w:val="cyan"/>
-        </w:rPr>
-        <w:t>STASIUN HALL – GUNUNG BATU</w:t>
-      </w:r>
-    </w:p>
-    <w:p>
-      <w:pPr>
-        <w:ind w:left="284" w:firstLine="436"/>
-        <w:jc w:val="both"/>
-        <w:rPr>
-          <w:rFonts w:ascii="Times New Roman" w:hAnsi="Times New Roman"/>
-        </w:rPr>
-      </w:pPr>
-      <w:r>
-        <w:rPr>
-          <w:rFonts w:ascii="Times New Roman" w:hAnsi="Times New Roman"/>
-        </w:rPr>
-        <w:t>Arah GUNUNG BATU</w:t>
-      </w:r>
-      <w:r>
-        <w:rPr>
-          <w:rFonts w:ascii="Times New Roman" w:hAnsi="Times New Roman"/>
-        </w:rPr>
-        <w:t xml:space="preserve"> : Term.St. Hall – Jl.Otista – Jl.Stasiun Timur – Jl.Viaduct – Jl.Perintis Kemerdekaan – Jl.WastuKencana – Jl.Pajajaran – Jl.Cihampelas – Jl.Dr. Rivai – Jl.Cipaganti – Jl.Pasteur – Jl.Dr.Junjunan Komp.Sukaraja I – Komp.Sukaraja II – Jl.Dakota – Jl.Gunung Batu .</w:t>
-      </w:r>
-    </w:p>
-    <w:p>
-      <w:pPr>
-        <w:ind w:left="284" w:firstLine="436"/>
-        <w:jc w:val="both"/>
-        <w:rPr>
-          <w:rFonts w:ascii="Times New Roman" w:hAnsi="Times New Roman"/>
-        </w:rPr>
-      </w:pPr>
-      <w:r>
-        <w:rPr>
-          <w:rFonts w:ascii="Times New Roman" w:hAnsi="Times New Roman"/>
-        </w:rPr>
-        <w:t>Arah STASIUN HALL</w:t>
-      </w:r>
-      <w:r>
-        <w:rPr>
-          <w:rFonts w:ascii="Times New Roman" w:hAnsi="Times New Roman"/>
-        </w:rPr>
-        <w:t xml:space="preserve"> : Jl.Gunung Batu – Jl.Dakota – Komp.Sukaraja II – Komp.Sukara I – Jl.Dr.Junjunan – Jl.Pasteur – Jl.Cihampelas – Jl.Cicendo – Jl.Kebon Kawung – Jl.HOS.Cokroaminoto (Jl.Pasir Kaliki) – Jl.Kebon Jati – Term.St.Hall</w:t>
-      </w:r>
-    </w:p>
-    <w:p>
-      <w:pPr>
-        <w:ind w:left="720" w:firstLine="436"/>
-        <w:jc w:val="both"/>
-        <w:rPr>
-          <w:rFonts w:ascii="Times New Roman" w:hAnsi="Times New Roman"/>
-        </w:rPr>
-      </w:pPr>
-    </w:p>
-    <w:p>
-      <w:pPr>
-        <w:ind w:left="284"/>
-        <w:jc w:val="both"/>
-        <w:rPr>
-          <w:rFonts w:ascii="Times New Roman" w:hAnsi="Times New Roman"/>
-          <w:b/>
-        </w:rPr>
-      </w:pPr>
-      <w:r>
-        <w:rPr>
-          <w:rFonts w:ascii="Times New Roman" w:hAnsi="Times New Roman"/>
-          <w:b/>
-          <w:highlight w:val="cyan"/>
-        </w:rPr>
-        <w:t>MARGAHAYU RAYA – LEDENG</w:t>
-      </w:r>
-    </w:p>
-    <w:p>
-      <w:pPr>
-        <w:ind w:left="284" w:firstLine="436"/>
-        <w:jc w:val="both"/>
-        <w:rPr>
-          <w:rFonts w:ascii="Times New Roman" w:hAnsi="Times New Roman"/>
-        </w:rPr>
-      </w:pPr>
-      <w:r>
-        <w:rPr>
-          <w:rFonts w:ascii="Times New Roman" w:hAnsi="Times New Roman"/>
-        </w:rPr>
-        <w:t>Arah LEDENG</w:t>
-      </w:r>
-      <w:r>
-        <w:rPr>
-          <w:rFonts w:ascii="Times New Roman" w:hAnsi="Times New Roman"/>
-        </w:rPr>
-        <w:t>: Terminal Margahayu Raya – Jl.Ranca Bolang – Jl.Soekarno Hatta – Jl.H.Ibrahim Adji (Jl.Kiaraconndong) – Jl.Jakarta – Jl.Supratman – Jl.Taman Supratman – Jl.Cendana – Jl.Taman Pramuka -Jl.RE.Martadinata – Jl.Merdeka – Jl.Perintis Kemerdekaan – Jl.Wastukencana – Jl.Pajajaran – JL.Cihampelas – Jl.Dr.Rivai – Jl.Cipaganti – Jl.Setia Budi – Jl.Karang Sari – Jl.Sukajadi – Jl.Setia Budi – Terminal Ledeng .</w:t>
-      </w:r>
-    </w:p>
-    <w:p>
-      <w:pPr>
-        <w:ind w:left="284" w:firstLine="436"/>
-        <w:jc w:val="both"/>
-        <w:rPr>
-          <w:rFonts w:ascii="Times New Roman" w:hAnsi="Times New Roman"/>
-        </w:rPr>
-      </w:pPr>
-      <w:r>
-        <w:rPr>
-          <w:rFonts w:ascii="Times New Roman" w:hAnsi="Times New Roman"/>
-        </w:rPr>
-        <w:t>Arah MARGAHAYU RAYA</w:t>
-      </w:r>
-      <w:r>
-        <w:rPr>
-          <w:rFonts w:ascii="Times New Roman" w:hAnsi="Times New Roman"/>
-        </w:rPr>
-        <w:t>: Terminal Ledeng – Jl.Setia Budi – Jl.Suakawangi – Jl.Sukajadi – Jl.Cemara – Jl.Jurang – Jl.Sederhana – Jl.Makmur – Jl.Prof.Eyckman Jl.Cihampelas – Jl.Wastukencana – Jl.Martadinata – Jl.Taman Pramuka – Jl.Cendana – Jl.Taman Supratman – Jl.Supratman – Jl.Jend. A. Yani – Jl.Bogor – Jl.Jakarta – Jl.H.Ibrahim Adjie (Jl.Kiaracondong) – Jl.Soekarno Hatta – Jl.Rancabo</w:t>
-      </w:r>
-      <w:r>
-        <w:rPr>
-          <w:rFonts w:ascii="Times New Roman" w:hAnsi="Times New Roman"/>
-        </w:rPr>
-        <w:t>lang – Terminal Margahayu Raya.</w:t>
-      </w:r>
-    </w:p>
-    <w:p>
-      <w:pPr>
-        <w:ind w:left="284"/>
-        <w:jc w:val="both"/>
-        <w:rPr>
-          <w:rFonts w:ascii="Times New Roman" w:hAnsi="Times New Roman"/>
-        </w:rPr>
-      </w:pPr>
-    </w:p>
-    <w:p>
-      <w:pPr>
-        <w:ind w:left="284"/>
-        <w:jc w:val="both"/>
-        <w:rPr>
-          <w:rFonts w:ascii="Times New Roman" w:hAnsi="Times New Roman"/>
-          <w:b/>
-        </w:rPr>
-      </w:pPr>
-      <w:r>
-        <w:rPr>
-          <w:rFonts w:ascii="Times New Roman" w:hAnsi="Times New Roman"/>
-          <w:b/>
-          <w:highlight w:val="yellow"/>
-        </w:rPr>
-        <w:t>DAGO – RIUNG BANDUNG</w:t>
-      </w:r>
-    </w:p>
-    <w:p>
-      <w:pPr>
-        <w:ind w:left="284" w:firstLine="436"/>
-        <w:jc w:val="both"/>
-        <w:rPr>
-          <w:rFonts w:ascii="Times New Roman" w:hAnsi="Times New Roman"/>
-        </w:rPr>
-      </w:pPr>
-      <w:r>
-        <w:rPr>
-          <w:rFonts w:ascii="Times New Roman" w:hAnsi="Times New Roman"/>
-        </w:rPr>
-        <w:t>Arah RIUNG BANDUNG</w:t>
-      </w:r>
-      <w:r>
-        <w:rPr>
-          <w:rFonts w:ascii="Times New Roman" w:hAnsi="Times New Roman"/>
-        </w:rPr>
-        <w:t>: Terminal Dago – Jl.Ir.H.Juanda – Jl.Dipatiukur – Jl.Panatayuda – Jl.Surapati – Jl.Sentot Alibasyah – Jl.Diponegoro – Jl.Citarum – Jl.RE.Martadinata – Jl.Laswi – Jl.Sukabumi – Jl.Jakarta – Jl.Jend.Ahmad Yani – Jl.H.Ibrahim Adjie (Jl.Kiaracondong) – Jl.Soekarno Hatta – Jl.Cipamokolan – Jl.Riung Hegar Raya – Jl.Riung Harum – Jl.Riung Purna – Jl.Riu</w:t>
-      </w:r>
-      <w:r>
-        <w:rPr>
-          <w:rFonts w:ascii="Times New Roman" w:hAnsi="Times New Roman"/>
-        </w:rPr>
-        <w:t xml:space="preserve">ng Saluyu – Term.Riung Bandung </w:t>
-      </w:r>
-    </w:p>
-    <w:p>
-      <w:pPr>
-        <w:ind w:left="284" w:firstLine="436"/>
-        <w:jc w:val="both"/>
-        <w:rPr>
-          <w:rFonts w:ascii="Times New Roman" w:hAnsi="Times New Roman"/>
-        </w:rPr>
-      </w:pPr>
-      <w:r>
-        <w:rPr>
-          <w:rFonts w:ascii="Times New Roman" w:hAnsi="Times New Roman"/>
-        </w:rPr>
-        <w:t>Arah DAGO</w:t>
-      </w:r>
-      <w:r>
-        <w:rPr>
-          <w:rFonts w:ascii="Times New Roman" w:hAnsi="Times New Roman"/>
-        </w:rPr>
-        <w:t xml:space="preserve">: Term.Riung Bandung – Jl.Riung Saluyu – Jl.Riung Purna – Jl.Riung Halung – Jl.Riung Endah Raya – Jl.Cipamokolan – Jl.Soekarno Hatta- Jl.H.Ibrahim Adjie (Jl.Kiaracondong) – Jl.Jakarta – Jl.Sukabumi – Jl.Laswi – Jl.RE.Martadianata – Jl. Anggrek – Jl.Patra Komala – Jl.Menado – Jl.Belitung – Jl.Banda – Jl.Cilamaya – Jl.Diponegoro – Jl.Ariajipang – Jl.Prabudimuntur – Jl.Surapati – Jl.Panatayuda – Jl.Dipati Ukur – </w:t>
-      </w:r>
-      <w:r>
-        <w:rPr>
-          <w:rFonts w:ascii="Times New Roman" w:hAnsi="Times New Roman"/>
-        </w:rPr>
-        <w:t>Jl.Ir.H.Juanda – Terminal Dago</w:t>
-      </w:r>
-    </w:p>
-    <w:p>
-      <w:pPr>
-        <w:ind w:left="284"/>
-        <w:jc w:val="both"/>
-        <w:rPr>
-          <w:rFonts w:ascii="Times New Roman" w:hAnsi="Times New Roman"/>
-        </w:rPr>
-      </w:pPr>
-    </w:p>
-    <w:p>
-      <w:pPr>
-        <w:ind w:left="284"/>
-        <w:jc w:val="both"/>
-        <w:rPr>
-          <w:rFonts w:ascii="Times New Roman" w:hAnsi="Times New Roman"/>
-          <w:b/>
-        </w:rPr>
-      </w:pPr>
-      <w:r>
-        <w:rPr>
-          <w:rFonts w:ascii="Times New Roman" w:hAnsi="Times New Roman"/>
-          <w:b/>
-        </w:rPr>
-        <w:t>PASAR INDUK CARINGIN – DAGO</w:t>
-      </w:r>
-    </w:p>
-    <w:p>
-      <w:pPr>
-        <w:ind w:left="284" w:firstLine="436"/>
-        <w:jc w:val="both"/>
-        <w:rPr>
-          <w:rFonts w:ascii="Times New Roman" w:hAnsi="Times New Roman"/>
-        </w:rPr>
-      </w:pPr>
-      <w:r>
-        <w:rPr>
-          <w:rFonts w:ascii="Times New Roman" w:hAnsi="Times New Roman"/>
-        </w:rPr>
-        <w:t>Arah PASAR INDUK CARINGIN</w:t>
-      </w:r>
-      <w:r>
-        <w:rPr>
-          <w:rFonts w:ascii="Times New Roman" w:hAnsi="Times New Roman"/>
-        </w:rPr>
-        <w:t>: Term.Dago – Jl.Kordon – Jl.Cipaheut – Jl.Cigadung Raya – Jl.Pesantren Al Burhan – Jl.Sekemirung – Jl.Cikondang – Jl.Cikutra Barat – Jl.Taman Pahlawan – Jl.Surapati – Jl.Cikapayang – Jl.Taman Sari – Jl.Wastukencana – Jl.RE.Maratadinata – Jl.Purnawarman – Jl.Padjajaran – Jl.Cicendo – Jl.Kebon Kawung – Jl.HOS.Cokroaminoto (Jl.Pasir Kaliki) – Jl.Pajajaran – Jl.Arjuna – Jl.Jatayu – Jl.Garuda – Jl.Ciroyom – Jl.Andir – Jl.Rajawali Timur -Jl.Waringin – Jl.Sudirman – Jl.Jamika – Jl.Pasir Koja – Jl.Soekarno Hatta – Jl.Bbk.Ciparay (Pasar Induk Caringin) .</w:t>
-      </w:r>
-    </w:p>
-    <w:p>
-      <w:pPr>
-        <w:ind w:left="284" w:firstLine="436"/>
-        <w:jc w:val="both"/>
-        <w:rPr>
-          <w:rFonts w:ascii="Times New Roman" w:hAnsi="Times New Roman"/>
-        </w:rPr>
-      </w:pPr>
-      <w:r>
-        <w:rPr>
-          <w:rFonts w:ascii="Times New Roman" w:hAnsi="Times New Roman"/>
-        </w:rPr>
-        <w:t>Arah DAGO</w:t>
-      </w:r>
-      <w:r>
-        <w:rPr>
-          <w:rFonts w:ascii="Times New Roman" w:hAnsi="Times New Roman"/>
-        </w:rPr>
-        <w:t>: Pasar Induk Caringin – Jl.Soekarno Hatta – Jl.Trs.Pasir Koja – Jl.Jamika – Jl.Jend.Sudirman – Jl.Andir – Jl.Rajawali Timur – Trs.Ciroyom – Jl.Kobon Jati – Jl.HOS.Cokroaminoto (Jl.Pasir Kaliki) – Jl.Pajajaran – Jl.Cihampelas – Jl.Wastukencana – Jl.RE.Maratadinata – Jl.Purnawarman – Jl.Sawung Galing – Jl.Taman Sari – Jl.Cikapayang – Jl.Surapati – Jl.Jalaprang – Jl.Sidomukti – Jl.Cikutra Barat – Jl.Cikondang – Jl.Sekemirung – Jl.Cigadung Raya – Jl.Ci</w:t>
-      </w:r>
-      <w:r>
-        <w:rPr>
-          <w:rFonts w:ascii="Times New Roman" w:hAnsi="Times New Roman"/>
-        </w:rPr>
-        <w:t>paheut – Jl.Kordon – Term.Dago.</w:t>
-      </w:r>
-    </w:p>
-    <w:p>
-      <w:pPr>
-        <w:ind w:left="284"/>
-        <w:jc w:val="both"/>
-        <w:rPr>
-          <w:rFonts w:ascii="Times New Roman" w:hAnsi="Times New Roman"/>
-        </w:rPr>
-      </w:pPr>
-    </w:p>
-    <w:p>
-      <w:pPr>
-        <w:ind w:left="284"/>
-        <w:jc w:val="both"/>
-        <w:rPr>
-          <w:rFonts w:ascii="Times New Roman" w:hAnsi="Times New Roman"/>
-          <w:b/>
-        </w:rPr>
-      </w:pPr>
-      <w:r>
-        <w:rPr>
-          <w:rFonts w:ascii="Times New Roman" w:hAnsi="Times New Roman"/>
-          <w:b/>
-        </w:rPr>
-        <w:t>PANGHEGAR PERMAI – DIPATI UKUR</w:t>
-      </w:r>
-    </w:p>
-    <w:p>
-      <w:pPr>
-        <w:ind w:left="284" w:firstLine="436"/>
-        <w:jc w:val="both"/>
-        <w:rPr>
-          <w:rFonts w:ascii="Times New Roman" w:hAnsi="Times New Roman"/>
-        </w:rPr>
-      </w:pPr>
-      <w:r>
-        <w:rPr>
-          <w:rFonts w:ascii="Times New Roman" w:hAnsi="Times New Roman"/>
-        </w:rPr>
-        <w:t>Arah DIPATI UKUR</w:t>
-      </w:r>
-      <w:r>
-        <w:rPr>
-          <w:rFonts w:ascii="Times New Roman" w:hAnsi="Times New Roman"/>
-        </w:rPr>
-        <w:t>: Pangkalan Panghegar Permai -Jl.Pamekar Raya – Jl.Mekar Mulya – Jl.Cinambo – Jl.Cisaranten Kulon – Jl.AH.Nasution (Jl.Raya Sindang Laya) – Jl.Jend. A .Yani – Jl.H.Ibrahim Adjie (Jl.Kiara Condong) – Jl.Jakarata – Jl.Sukabumi – Jl.Laswi – Jl.RE.Martadinata – Jl.Citarum – Jl.Cilamaya – Jl.Diponegoro – Jl.Sulanjana – Jl.Taman Sari – Jl.Ganesha – Jl.Ir.H.Juanda – Jl.Teuku Umar – Pangkalan Dipati Ukur .</w:t>
-      </w:r>
-    </w:p>
-    <w:p>
-      <w:pPr>
-        <w:ind w:left="284" w:firstLine="436"/>
-        <w:jc w:val="both"/>
-        <w:rPr>
-          <w:rFonts w:ascii="Times New Roman" w:hAnsi="Times New Roman"/>
-        </w:rPr>
-      </w:pPr>
-      <w:r>
-        <w:rPr>
-          <w:rFonts w:ascii="Times New Roman" w:hAnsi="Times New Roman"/>
-        </w:rPr>
-        <w:t>Arah PANGHEGAR PERMAI</w:t>
-      </w:r>
-      <w:r>
-        <w:rPr>
-          <w:rFonts w:ascii="Times New Roman" w:hAnsi="Times New Roman"/>
-        </w:rPr>
-        <w:t>: Pangkalan Dipati Ukur – Jl.Hasanudin – Jl.Ir.H.Juanda – Jl.Ganesha – Jl.Taman Sari – Jl.Wastukencana – Jl.RE.Martadinata – Jl.Banda – Jl.Belitung – Jl.Sumatra – Jl.Natuna – Jl.Van DeVenter – Jl.Veteran – Jl.Jend A. Yani – Jl.AH.Nasutiaon (Jl.Raya Sindang Laya) – Jl.Cimambo – Jl.Mekar Mulya – Jl.Pamekar Raya – Pangkalan Panghegar Permai.</w:t>
-      </w:r>
-    </w:p>
-    <w:p>
-      <w:pPr>
-        <w:ind w:left="284"/>
-        <w:jc w:val="both"/>
-        <w:rPr>
-          <w:rFonts w:ascii="Times New Roman" w:hAnsi="Times New Roman"/>
-        </w:rPr>
-      </w:pPr>
-    </w:p>
-    <w:p>
-      <w:pPr>
-        <w:ind w:left="284"/>
-        <w:jc w:val="both"/>
-        <w:rPr>
-          <w:rFonts w:ascii="Times New Roman" w:hAnsi="Times New Roman"/>
-          <w:b/>
-        </w:rPr>
-      </w:pPr>
-      <w:r>
-        <w:rPr>
-          <w:rFonts w:ascii="Times New Roman" w:hAnsi="Times New Roman"/>
-          <w:b/>
-          <w:highlight w:val="cyan"/>
-        </w:rPr>
-        <w:t>CIROYOM – SARIJADI VIA SUKAJADI</w:t>
-      </w:r>
-    </w:p>
-    <w:p>
-      <w:pPr>
-        <w:ind w:left="284" w:firstLine="436"/>
-        <w:jc w:val="both"/>
-        <w:rPr>
-          <w:rFonts w:ascii="Times New Roman" w:hAnsi="Times New Roman"/>
-        </w:rPr>
-      </w:pPr>
-      <w:r>
-        <w:rPr>
-          <w:rFonts w:ascii="Times New Roman" w:hAnsi="Times New Roman"/>
-        </w:rPr>
-        <w:t>Arah SARIJADI</w:t>
-      </w:r>
-      <w:r>
-        <w:rPr>
-          <w:rFonts w:ascii="Times New Roman" w:hAnsi="Times New Roman"/>
-        </w:rPr>
-        <w:t>: Term.Ciroyom – Jl.Arjuna – Jl.Aruna – Jl.Pajajaran – Jl.Astina – Jl.Dursasana – Jl.HOS.Cokroaminoto (Jl.Pasir Kaliki) – Jl.Sukajadi – Jl.Sindang Sirna – Jl.Cipedes – Jl.Gegerkalong Hilir – Jl.Sukasari – Jl.Komp.Sarijadi .</w:t>
-      </w:r>
-    </w:p>
-    <w:p>
-      <w:pPr>
-        <w:ind w:left="284" w:firstLine="436"/>
-        <w:jc w:val="both"/>
-        <w:rPr>
-          <w:rFonts w:ascii="Times New Roman" w:hAnsi="Times New Roman"/>
-        </w:rPr>
-      </w:pPr>
-      <w:r>
-        <w:rPr>
-          <w:rFonts w:ascii="Times New Roman" w:hAnsi="Times New Roman"/>
-        </w:rPr>
-        <w:t>Arah CIROYOM</w:t>
-      </w:r>
-      <w:r>
-        <w:rPr>
-          <w:rFonts w:ascii="Times New Roman" w:hAnsi="Times New Roman"/>
-        </w:rPr>
-        <w:t>: Komp.Sarijadi – Jl.Sukasari – Jl.Gegerkalong Hilir – Jl.Cipedes – Jl.Sindangsirna – Jl.Karang Setra – Jl.Sukajadi – Jl.Sukamaju – Jl.Sederhana – Jl.Prof.Eykman – Jl.HOS.Cokroaminoto (Jl.Pasir Kaliki) – Jl.Pajajaran – Jl.Abdrrahman Sal</w:t>
-      </w:r>
-      <w:r>
-        <w:rPr>
-          <w:rFonts w:ascii="Times New Roman" w:hAnsi="Times New Roman"/>
-        </w:rPr>
-        <w:t>eh – Jl.Ciroyom – Term.Ciroyom</w:t>
-      </w:r>
-    </w:p>
-    <w:p>
-      <w:pPr>
-        <w:ind w:left="284"/>
-        <w:jc w:val="both"/>
-        <w:rPr>
-          <w:rFonts w:ascii="Times New Roman" w:hAnsi="Times New Roman"/>
-        </w:rPr>
-      </w:pPr>
-    </w:p>
-    <w:p>
-      <w:pPr>
-        <w:ind w:left="284"/>
-        <w:jc w:val="both"/>
-        <w:rPr>
-          <w:rFonts w:ascii="Times New Roman" w:hAnsi="Times New Roman"/>
-          <w:b/>
-        </w:rPr>
-      </w:pPr>
-      <w:r>
-        <w:rPr>
-          <w:rFonts w:ascii="Times New Roman" w:hAnsi="Times New Roman"/>
-          <w:b/>
-        </w:rPr>
-        <w:t>CIROYOM – SARIJADI VIA SETRASARI MALL</w:t>
-      </w:r>
-    </w:p>
-    <w:p>
-      <w:pPr>
-        <w:ind w:left="284" w:firstLine="436"/>
-        <w:jc w:val="both"/>
-        <w:rPr>
-          <w:rFonts w:ascii="Times New Roman" w:hAnsi="Times New Roman"/>
-        </w:rPr>
-      </w:pPr>
-      <w:r>
-        <w:rPr>
-          <w:rFonts w:ascii="Times New Roman" w:hAnsi="Times New Roman"/>
-        </w:rPr>
-        <w:t>Arah SARIJADI</w:t>
-      </w:r>
-      <w:r>
-        <w:rPr>
-          <w:rFonts w:ascii="Times New Roman" w:hAnsi="Times New Roman"/>
-        </w:rPr>
-        <w:t>: Terminal Ciroyom – Jl.Arjuna – Jl.Pajajaran – Jl.Dr.Cipto – Jl.Gunawan – Jl.Rajiman – Jl.Rontgen – Jl.Ehrlich – Jl.Rumah Sakit – Jl.Prof.Eyckman – Jl.Sederhana – Jl.Makmur – Jl.Sejahtera – Jl.Sampurna – Jl.Boscha – Jl.Lamping – Jl.Jurang – Jl.Sukamaju – Jl.Sukajadi – Jl.Sindangsirna – Jl.Ir.Sutami – Jl.Surya Sumatri – Jl.Lemahneundeut – Jl.Sariwangi – Jl.Sarimadu Barat – Jl.Perintis</w:t>
-      </w:r>
-    </w:p>
-    <w:p>
-      <w:pPr>
-        <w:ind w:left="284" w:firstLine="436"/>
-        <w:jc w:val="both"/>
-        <w:rPr>
-          <w:rFonts w:ascii="Times New Roman" w:hAnsi="Times New Roman"/>
-        </w:rPr>
-      </w:pPr>
-      <w:r>
-        <w:rPr>
-          <w:rFonts w:ascii="Times New Roman" w:hAnsi="Times New Roman"/>
-        </w:rPr>
-        <w:t>Arah CIROYOM</w:t>
-      </w:r>
-      <w:r>
-        <w:rPr>
-          <w:rFonts w:ascii="Times New Roman" w:hAnsi="Times New Roman"/>
-        </w:rPr>
-        <w:t>: Jl.Peristis – Jl.Ters.Ir.Sutami – Jl.Ir.Sutami – Jl.Sindangsirna – Jl.Bungur – Jl.Karang Tinggal – Jl.Sukajadi – Jl.Pasteur – Jl.Otten – Jl.Dr.Rajiman – Jl.HOS.Cokroaminoto (Jl.Pasir Kaliki) – Jl.Pajajaran Jl.Abd.Sal</w:t>
-      </w:r>
-      <w:r>
-        <w:rPr>
-          <w:rFonts w:ascii="Times New Roman" w:hAnsi="Times New Roman"/>
-        </w:rPr>
-        <w:t>eh – Jl.Ciroyom – Term.Ciroyom</w:t>
-      </w:r>
-    </w:p>
-    <w:p>
-      <w:pPr>
-        <w:ind w:left="284"/>
-        <w:jc w:val="both"/>
-        <w:rPr>
-          <w:rFonts w:ascii="Times New Roman" w:hAnsi="Times New Roman"/>
-        </w:rPr>
-      </w:pPr>
-    </w:p>
-    <w:p>
-      <w:pPr>
-        <w:ind w:left="284"/>
-        <w:jc w:val="both"/>
-        <w:rPr>
-          <w:rFonts w:ascii="Times New Roman" w:hAnsi="Times New Roman"/>
-          <w:b/>
-        </w:rPr>
-      </w:pPr>
-      <w:r>
-        <w:rPr>
-          <w:rFonts w:ascii="Times New Roman" w:hAnsi="Times New Roman"/>
-          <w:b/>
-        </w:rPr>
-        <w:t>CIROYOM- BUMI ASRI</w:t>
-      </w:r>
-    </w:p>
-    <w:p>
-      <w:pPr>
-        <w:ind w:left="284" w:firstLine="436"/>
-        <w:jc w:val="both"/>
-        <w:rPr>
-          <w:rFonts w:ascii="Times New Roman" w:hAnsi="Times New Roman"/>
-        </w:rPr>
-      </w:pPr>
-      <w:r>
-        <w:rPr>
-          <w:rFonts w:ascii="Times New Roman" w:hAnsi="Times New Roman"/>
-        </w:rPr>
-        <w:t>Arah CIROYOM</w:t>
-      </w:r>
-      <w:r>
-        <w:rPr>
-          <w:rFonts w:ascii="Times New Roman" w:hAnsi="Times New Roman"/>
-        </w:rPr>
-        <w:t>: Komp.Bumi Asri – Jl.Gempol Asri – Jl.Cigondewah Girang – Jl.Cijerah – Jl.Bojong Raya – Jl.holis – Jl.Soekarno Hatta – Jl.Jend.Sudirman – Jl.Rajawali Barat – Jl.Rajawali Timur – Jl.Kebon Jati – Jl.Suniaraja – Jl.Otista – Jl.Stasiun Timur – Jl.Viaduct – Jl.Perintis Kemerdekaan – Jl.Wastukencana – Jl.Dr.Rivai – Jl.Dr.Cipto – Jl.Pajajaran – Jl.Arjuna – Jl.Komodor Supadio – Jl.Nurtanio – Jl.Ciroyom – Term.Ciroyom .</w:t>
-      </w:r>
-    </w:p>
-    <w:p>
-      <w:pPr>
-        <w:ind w:left="284" w:firstLine="436"/>
-        <w:jc w:val="both"/>
-        <w:rPr>
-          <w:rFonts w:ascii="Times New Roman" w:hAnsi="Times New Roman"/>
-        </w:rPr>
-      </w:pPr>
-      <w:r>
-        <w:rPr>
-          <w:rFonts w:ascii="Times New Roman" w:hAnsi="Times New Roman"/>
-        </w:rPr>
-        <w:t>Arah BUMI ASRI</w:t>
-      </w:r>
-      <w:r>
-        <w:rPr>
-          <w:rFonts w:ascii="Times New Roman" w:hAnsi="Times New Roman"/>
-        </w:rPr>
-        <w:t>: Term.Ciroyom – Jl.Ciroyom – Jl.Nurtanio – Jl.Jend Sudirman – Jl.Soekarno Hatta – Jl.Holis – Jl.Bojong Raya – Jl.Cijerah – Jl.Cigondewah Girang – Jl.Gempol Sari – Jl</w:t>
-      </w:r>
-      <w:r>
-        <w:rPr>
-          <w:rFonts w:ascii="Times New Roman" w:hAnsi="Times New Roman"/>
-        </w:rPr>
-        <w:t>.Bumi Asri – Komplek Bumi Asri</w:t>
-      </w:r>
-    </w:p>
-    <w:p>
-      <w:pPr>
-        <w:ind w:left="284"/>
-        <w:jc w:val="both"/>
-        <w:rPr>
-          <w:rFonts w:ascii="Times New Roman" w:hAnsi="Times New Roman"/>
-        </w:rPr>
-      </w:pPr>
-    </w:p>
-    <w:p>
-      <w:pPr>
-        <w:ind w:left="284"/>
-        <w:jc w:val="both"/>
-        <w:rPr>
-          <w:rFonts w:ascii="Times New Roman" w:hAnsi="Times New Roman"/>
-          <w:b/>
-        </w:rPr>
-      </w:pPr>
-      <w:r>
-        <w:rPr>
-          <w:rFonts w:ascii="Times New Roman" w:hAnsi="Times New Roman"/>
-          <w:b/>
-        </w:rPr>
-        <w:t>CIROYOM – CIKUDA PATEUH</w:t>
-      </w:r>
-    </w:p>
-    <w:p>
-      <w:pPr>
-        <w:ind w:left="284" w:firstLine="436"/>
-        <w:jc w:val="both"/>
-        <w:rPr>
-          <w:rFonts w:ascii="Times New Roman" w:hAnsi="Times New Roman"/>
-        </w:rPr>
-      </w:pPr>
-      <w:r>
-        <w:rPr>
-          <w:rFonts w:ascii="Times New Roman" w:hAnsi="Times New Roman"/>
-        </w:rPr>
-        <w:t>Arah CIROYOM</w:t>
-      </w:r>
-      <w:r>
-        <w:rPr>
-          <w:rFonts w:ascii="Times New Roman" w:hAnsi="Times New Roman"/>
-        </w:rPr>
-        <w:t>: Jl.Cikudapateuh – Jl.Kembang Sepatu – Jl.Samoja – Jl.Malabar – Jl.Palasari – Jl.Gajah – Jl.Buah Batu – Jl.Gurame – Jl.M.Ramdan – Jl.Pelajar Pejuang 45 – Jl.BKR – Jl.K.Hj.Wahid Hasyim (Jl.Kopo) – Jl.Pasir Koja – Jl.Astana Anyar – Jl.Cibadak – Jl.Jend.Sudirman – Jl.Cibereum – Jl.Rajawali Barat – Jl.Rajawali Timur – Term.Ciroyom .</w:t>
-      </w:r>
-    </w:p>
-    <w:p>
-      <w:pPr>
-        <w:ind w:left="284" w:firstLine="436"/>
-        <w:jc w:val="both"/>
-        <w:rPr>
-          <w:rFonts w:ascii="Times New Roman" w:hAnsi="Times New Roman"/>
-        </w:rPr>
-      </w:pPr>
-      <w:r>
-        <w:rPr>
-          <w:rFonts w:ascii="Times New Roman" w:hAnsi="Times New Roman"/>
-        </w:rPr>
-        <w:t>Arah CIKUDA PATEUH</w:t>
-      </w:r>
-      <w:r>
-        <w:rPr>
-          <w:rFonts w:ascii="Times New Roman" w:hAnsi="Times New Roman"/>
-        </w:rPr>
-        <w:t>: Term.Ciroyom – Jl.Arjuna – Jl.Kebon Jati – Jl.Dulatif – Jl.Jend.Sudirman – Jl.Panjunan – Jl.KH.Wahid Hasyim (Jl.Kopo) – Jl.Terusan Pasir Koja – Jl.Peta – Jl.BKR – Jl.Pelajar Pejuang 45 – Jl.M.Ramdan – Jl.Karapitan – Jl.Lauk Emas – Jl.Buah Batu – Jl.KH.Ahmad Dahlan (Jl.Banteng) – Jl.Palasari – Jl.Malabar – Jl.Gatot Subroto – Jl.Laswi – Jl.Jend.A.Yani – Jl.Ke</w:t>
-      </w:r>
-      <w:r>
-        <w:rPr>
-          <w:rFonts w:ascii="Times New Roman" w:hAnsi="Times New Roman"/>
-        </w:rPr>
-        <w:t>mbang Sepatu – Jl.Cikudapatueh</w:t>
-      </w:r>
-    </w:p>
-    <w:p>
-      <w:pPr>
-        <w:ind w:left="284"/>
-        <w:jc w:val="both"/>
-        <w:rPr>
-          <w:rFonts w:ascii="Times New Roman" w:hAnsi="Times New Roman"/>
-        </w:rPr>
-      </w:pPr>
-    </w:p>
-    <w:p>
-      <w:pPr>
-        <w:ind w:left="284"/>
-        <w:jc w:val="both"/>
-        <w:rPr>
-          <w:rFonts w:ascii="Times New Roman" w:hAnsi="Times New Roman"/>
-          <w:b/>
-        </w:rPr>
-      </w:pPr>
-      <w:r>
-        <w:rPr>
-          <w:rFonts w:ascii="Times New Roman" w:hAnsi="Times New Roman"/>
-          <w:b/>
-        </w:rPr>
-        <w:t>SEDERHANA – CIPAGALO</w:t>
-      </w:r>
-    </w:p>
-    <w:p>
-      <w:pPr>
-        <w:ind w:left="284" w:firstLine="436"/>
-        <w:jc w:val="both"/>
-        <w:rPr>
-          <w:rFonts w:ascii="Times New Roman" w:hAnsi="Times New Roman"/>
-        </w:rPr>
-      </w:pPr>
-      <w:r>
-        <w:rPr>
-          <w:rFonts w:ascii="Times New Roman" w:hAnsi="Times New Roman"/>
-        </w:rPr>
-        <w:t>Arah CIPAGALO</w:t>
-      </w:r>
-      <w:r>
-        <w:rPr>
-          <w:rFonts w:ascii="Times New Roman" w:hAnsi="Times New Roman"/>
-        </w:rPr>
-        <w:t>: Term.Sederhan – Jl.Jurang – Jl.Cemara – Jl.HOS.Cokroaminoto (Jl.Pasir Kaliki) – Jl.Pasteur – Jl.Cihampelas – Jl.Wastukencan – Jl.Cocendo – jl.Otista – Jl.Kebon Jukut – Jl.Perintis Kemerdekaan Jl.Braga – Jl.Lembong – Jl.Lengkong Besar – Jl.Cikawao – Jl.Sadakeling – Jl.Lauk Emas – Jl.Buah Batu – Jl.KH.Ahmad Dahlan (Jl.Banteng) – Jl.Gajah – Jl.Buah Batu – Jl.Terusan Buah Batu – Term.Cipalago .</w:t>
-      </w:r>
-    </w:p>
-    <w:p>
-      <w:pPr>
-        <w:ind w:left="284" w:firstLine="436"/>
-        <w:jc w:val="both"/>
-        <w:rPr>
-          <w:rFonts w:ascii="Times New Roman" w:hAnsi="Times New Roman"/>
-        </w:rPr>
-      </w:pPr>
-      <w:r>
-        <w:rPr>
-          <w:rFonts w:ascii="Times New Roman" w:hAnsi="Times New Roman"/>
-        </w:rPr>
-        <w:t>Arah SEDERHANA</w:t>
-      </w:r>
-      <w:r>
-        <w:rPr>
-          <w:rFonts w:ascii="Times New Roman" w:hAnsi="Times New Roman"/>
-        </w:rPr>
-        <w:t>: Term.Cipagalo – Jl.Terusan Buah Batu – Jl.Buah Batu – Jl.Gurame – Jl.Karapitan – Jl.Lengkong Kecil – Jl.Lengkong Besar – Jl.Ciatuel – Jl.M.Toha – Jl.Pungkur – Jl.Dewi Sartika – Jl.Dalem Kaum – Jl.Alun – Alun Timur – Jl.Asia afrika – Jl.Banceuy – Jl.Suniaraja – Jl.Otista Iskandardinata – Jl.Stasiun Timur – Jl.Viaduct – Jl.Kebon jukut – Jl.Otista – Jl.Kebon Kawung – Jl.HOS.Cokroaminoto (Jl.Pasir Kaliki) – Jl.Pajajaran – Jl.Cihampelas – Jl.Dr.Rivai – Jl.Cipto – Jl.Dr.Gunawan – Jl.Otten – Jl.westhoff – Jl.Pasteur – Jl.HOS.Cokroaminoto (Jl.Pasir Kaliki) – Jl.Prof.Eykman –</w:t>
-      </w:r>
-      <w:r>
-        <w:rPr>
-          <w:rFonts w:ascii="Times New Roman" w:hAnsi="Times New Roman"/>
-        </w:rPr>
-        <w:t xml:space="preserve"> Jl.Sederhana – Term Sederhana</w:t>
-      </w:r>
-    </w:p>
-    <w:p>
-      <w:pPr>
-        <w:ind w:left="284"/>
-        <w:jc w:val="both"/>
-        <w:rPr>
-          <w:rFonts w:ascii="Times New Roman" w:hAnsi="Times New Roman"/>
-        </w:rPr>
-      </w:pPr>
-    </w:p>
-    <w:p>
-      <w:pPr>
-        <w:ind w:left="284"/>
-        <w:jc w:val="both"/>
-        <w:rPr>
-          <w:rFonts w:ascii="Times New Roman" w:hAnsi="Times New Roman"/>
-          <w:b/>
-        </w:rPr>
-      </w:pPr>
-      <w:r>
-        <w:rPr>
-          <w:rFonts w:ascii="Times New Roman" w:hAnsi="Times New Roman"/>
-          <w:b/>
-        </w:rPr>
-        <w:t>SEDERHANA – CIJERAH</w:t>
-      </w:r>
-    </w:p>
-    <w:p>
-      <w:pPr>
-        <w:ind w:left="284" w:firstLine="436"/>
-        <w:jc w:val="both"/>
-        <w:rPr>
-          <w:rFonts w:ascii="Times New Roman" w:hAnsi="Times New Roman"/>
-        </w:rPr>
-      </w:pPr>
-      <w:r>
-        <w:rPr>
-          <w:rFonts w:ascii="Times New Roman" w:hAnsi="Times New Roman"/>
-        </w:rPr>
-        <w:t>Arah CIJERAH</w:t>
-      </w:r>
-      <w:r>
-        <w:rPr>
-          <w:rFonts w:ascii="Times New Roman" w:hAnsi="Times New Roman"/>
-        </w:rPr>
-        <w:t>: Term/Pasar Sederhan – Jl.Sederhana – Jl.Prof.Eykman – Jl.HOS.Cokroaminoto – Jl.Pajajaran – Jl.Abdurahman Saleh – Jl.Nurtanio – Jl.Jend.Sudirman – Jl.Cijerah – Jl.Komp.Perumnas Cijerah II – Komp.Cijerah I .</w:t>
-      </w:r>
-    </w:p>
-    <w:p>
-      <w:pPr>
-        <w:ind w:left="284" w:firstLine="436"/>
-        <w:jc w:val="both"/>
-        <w:rPr>
-          <w:rFonts w:ascii="Times New Roman" w:hAnsi="Times New Roman"/>
-        </w:rPr>
-      </w:pPr>
-      <w:r>
-        <w:rPr>
-          <w:rFonts w:ascii="Times New Roman" w:hAnsi="Times New Roman"/>
-        </w:rPr>
-        <w:t>Arah SEDERHANA</w:t>
-      </w:r>
-      <w:r>
-        <w:rPr>
-          <w:rFonts w:ascii="Times New Roman" w:hAnsi="Times New Roman"/>
-        </w:rPr>
-        <w:t>: Komp.Cijerah I – Jl.Cijerah I – Jl.Cijerah – Jl.Jend.Sudirman – Jl.Rajawali Barat – Jl.Nurtanio – Jl.Abduclrachman Saleh – Jl.Pajajaran – Jl.Astina – Jl.HOS.Cokroaminoto (Jl.Pasir Kaliki) – Jl.Prof.Eykman – Jl.Sederhana – Jl.Pa</w:t>
-      </w:r>
-      <w:r>
-        <w:rPr>
-          <w:rFonts w:ascii="Times New Roman" w:hAnsi="Times New Roman"/>
-        </w:rPr>
-        <w:t>ngkalan – Term/Pasar Sederhana</w:t>
-      </w:r>
-    </w:p>
-    <w:p>
-      <w:pPr>
-        <w:ind w:left="284"/>
-        <w:jc w:val="both"/>
-        <w:rPr>
-          <w:rFonts w:ascii="Times New Roman" w:hAnsi="Times New Roman"/>
-        </w:rPr>
-      </w:pPr>
-    </w:p>
-    <w:p>
-      <w:pPr>
-        <w:ind w:left="284"/>
-        <w:jc w:val="both"/>
-        <w:rPr>
-          <w:rFonts w:ascii="Times New Roman" w:hAnsi="Times New Roman"/>
-          <w:b/>
-        </w:rPr>
-      </w:pPr>
-      <w:r>
-        <w:rPr>
-          <w:rFonts w:ascii="Times New Roman" w:hAnsi="Times New Roman"/>
-          <w:b/>
-        </w:rPr>
-        <w:t>SEDERHANA – CIMINDI</w:t>
-      </w:r>
-    </w:p>
-    <w:p>
-      <w:pPr>
-        <w:ind w:left="284" w:firstLine="436"/>
-        <w:jc w:val="both"/>
-        <w:rPr>
-          <w:rFonts w:ascii="Times New Roman" w:hAnsi="Times New Roman"/>
-        </w:rPr>
-      </w:pPr>
-      <w:r>
-        <w:rPr>
-          <w:rFonts w:ascii="Times New Roman" w:hAnsi="Times New Roman"/>
-        </w:rPr>
-        <w:t>Arah CIMINDI</w:t>
-      </w:r>
-      <w:r>
-        <w:rPr>
-          <w:rFonts w:ascii="Times New Roman" w:hAnsi="Times New Roman"/>
-        </w:rPr>
-        <w:t>: Term/Pasar Sederhana – Jl.Prof.Eykman – Jl.Sukajadi – Jl.Sukagalih – Jl.Junjunan – Jl.Komp.Cibogo – Jl.Sukaraja – Jl.Gunung Batu – Cimindi .</w:t>
-      </w:r>
-    </w:p>
-    <w:p>
-      <w:pPr>
-        <w:ind w:left="284" w:firstLine="436"/>
-        <w:jc w:val="both"/>
-        <w:rPr>
-          <w:rFonts w:ascii="Times New Roman" w:hAnsi="Times New Roman"/>
-        </w:rPr>
-      </w:pPr>
-      <w:r>
-        <w:rPr>
-          <w:rFonts w:ascii="Times New Roman" w:hAnsi="Times New Roman"/>
-        </w:rPr>
-        <w:t>Arah SEDERHANA</w:t>
-      </w:r>
-      <w:r>
-        <w:rPr>
-          <w:rFonts w:ascii="Times New Roman" w:hAnsi="Times New Roman"/>
-        </w:rPr>
-        <w:t>: Cimindi – Jl.Gunung Batu – Jl.Sukaraja I – Jl.Komp.Cibogo – Jl.Dr.Junjunan – Jl.Sukagalih – Jl.Sukajadi – Jl.Cemara – J</w:t>
-      </w:r>
-      <w:r>
-        <w:rPr>
-          <w:rFonts w:ascii="Times New Roman" w:hAnsi="Times New Roman"/>
-        </w:rPr>
-        <w:t>l.Jurang -Term/Pasar Sederhana</w:t>
-      </w:r>
-    </w:p>
-    <w:p>
-      <w:pPr>
-        <w:ind w:left="284"/>
-        <w:jc w:val="both"/>
-        <w:rPr>
-          <w:rFonts w:ascii="Times New Roman" w:hAnsi="Times New Roman"/>
-        </w:rPr>
-      </w:pPr>
-    </w:p>
-    <w:p>
-      <w:pPr>
-        <w:ind w:left="284"/>
-        <w:jc w:val="both"/>
-        <w:rPr>
-          <w:rFonts w:ascii="Times New Roman" w:hAnsi="Times New Roman"/>
-          <w:b/>
-        </w:rPr>
-      </w:pPr>
-      <w:r>
-        <w:rPr>
-          <w:rFonts w:ascii="Times New Roman" w:hAnsi="Times New Roman"/>
-          <w:b/>
-          <w:highlight w:val="cyan"/>
-        </w:rPr>
-        <w:t>CIWASTRA – UJUNG BERUNG</w:t>
-      </w:r>
-    </w:p>
-    <w:p>
-      <w:pPr>
-        <w:ind w:left="284" w:firstLine="436"/>
-        <w:jc w:val="both"/>
-        <w:rPr>
-          <w:rFonts w:ascii="Times New Roman" w:hAnsi="Times New Roman"/>
-        </w:rPr>
-      </w:pPr>
-      <w:r>
-        <w:rPr>
-          <w:rFonts w:ascii="Times New Roman" w:hAnsi="Times New Roman"/>
-        </w:rPr>
-        <w:t>Arah UJUNG BERUNG</w:t>
-      </w:r>
-      <w:r>
-        <w:rPr>
-          <w:rFonts w:ascii="Times New Roman" w:hAnsi="Times New Roman"/>
-        </w:rPr>
-        <w:t>: Pangkalan Ciwastra – Jl.Ciwastra – Jl.Derwati – Jl.Ranca Balong – Jl.Rancacili – Jl.Cipamokolan – Jl.Soekarno Hatta – Jl.Guruminda – Jl.Cisaranten Kulon – Jl.Cicukang – Jl.AH.Nasution (Jl.Raya Ujung Berung) – Term.Ujung Berung .</w:t>
-      </w:r>
-    </w:p>
-    <w:p>
-      <w:pPr>
-        <w:ind w:left="284" w:firstLine="436"/>
-        <w:jc w:val="both"/>
-        <w:rPr>
-          <w:rFonts w:ascii="Times New Roman" w:hAnsi="Times New Roman"/>
-        </w:rPr>
-      </w:pPr>
-      <w:r>
-        <w:rPr>
-          <w:rFonts w:ascii="Times New Roman" w:hAnsi="Times New Roman"/>
-        </w:rPr>
-        <w:t>Arah CIWASTRA</w:t>
-      </w:r>
-      <w:r>
-        <w:rPr>
-          <w:rFonts w:ascii="Times New Roman" w:hAnsi="Times New Roman"/>
-        </w:rPr>
-        <w:t>: Term.Ujung Berung – Jl.AH.Nasution (Jl.Raya Ujung Berung) – Jl.Cicukang – Jl.Cisaranten Kulon – Jl.Guruminda – Jl.Soekarno Hatta – Jl.Cipamokolan – Jl.Rancacili – Jl.Rancabolang – Jl.Derwati – Jl</w:t>
-      </w:r>
-      <w:r>
-        <w:rPr>
-          <w:rFonts w:ascii="Times New Roman" w:hAnsi="Times New Roman"/>
-        </w:rPr>
-        <w:t>.Ciwastra – Pangkalan Ciwastra</w:t>
-      </w:r>
-    </w:p>
-    <w:p>
-      <w:pPr>
-        <w:ind w:left="284"/>
-        <w:jc w:val="both"/>
-        <w:rPr>
-          <w:rFonts w:ascii="Times New Roman" w:hAnsi="Times New Roman"/>
-        </w:rPr>
-      </w:pPr>
-    </w:p>
-    <w:p>
-      <w:pPr>
-        <w:ind w:left="284"/>
-        <w:jc w:val="both"/>
-        <w:rPr>
-          <w:rFonts w:ascii="Times New Roman" w:hAnsi="Times New Roman"/>
-          <w:b/>
-        </w:rPr>
-      </w:pPr>
-      <w:r>
-        <w:rPr>
-          <w:rFonts w:ascii="Times New Roman" w:hAnsi="Times New Roman"/>
-          <w:b/>
-          <w:highlight w:val="yellow"/>
-        </w:rPr>
-        <w:t>CISITU – TEGALLEGA</w:t>
-      </w:r>
-    </w:p>
-    <w:p>
-      <w:pPr>
-        <w:ind w:left="284" w:firstLine="436"/>
-        <w:jc w:val="both"/>
-        <w:rPr>
-          <w:rFonts w:ascii="Times New Roman" w:hAnsi="Times New Roman"/>
-        </w:rPr>
-      </w:pPr>
-      <w:r>
-        <w:rPr>
-          <w:rFonts w:ascii="Times New Roman" w:hAnsi="Times New Roman"/>
-        </w:rPr>
-        <w:t>Arah CISITU</w:t>
-      </w:r>
-      <w:r>
-        <w:rPr>
-          <w:rFonts w:ascii="Times New Roman" w:hAnsi="Times New Roman"/>
-        </w:rPr>
-        <w:t>: Term.Tegallega – Jl.Gardu Jati – Jl.Kebon Jati – Jl.Suniaraja – Jl.Otista – Jl.Stasiun Timur – Jl.Viaduct – Jl.Kebon Jukut – Jl.Otista – Jl.Kebon Kawung – Jl.HOS.Cokroaminoto (Jl.Pasir Kaliki) – Jl.Pajajaran – Jl.Cihampelas – Jl.Wastukencana – Jl.Taman Sari – Jl.Siliwangi – Jl.Sangkuriang – Jl.Cisitu – Jl.Cisitu Lama – Jl.Cisitu Indah V – Term.Cisitu .</w:t>
-      </w:r>
-    </w:p>
-    <w:p>
-      <w:pPr>
-        <w:ind w:left="284" w:firstLine="436"/>
-        <w:jc w:val="both"/>
-        <w:rPr>
-          <w:rFonts w:ascii="Times New Roman" w:hAnsi="Times New Roman"/>
-        </w:rPr>
-      </w:pPr>
-      <w:r>
-        <w:rPr>
-          <w:rFonts w:ascii="Times New Roman" w:hAnsi="Times New Roman"/>
-        </w:rPr>
-        <w:t>Arah TEGALEGA</w:t>
-      </w:r>
-      <w:r>
-        <w:rPr>
-          <w:rFonts w:ascii="Times New Roman" w:hAnsi="Times New Roman"/>
-        </w:rPr>
-        <w:t>: Term.Cisitu – Jl.Cisitu Indah V – Jl.Cisitu Lama – Jl.Cisitu – Jl.Sangkuriang – Jl.Siliwangi – Jl.Sumur Bandung – Jl.Taman Sari – Jl.Siliwangi – Jl.Cihampelas – Jl.Wastukencana – Jl.Pajajaran – Jl.Cicendo – Jl.Kebon Kawung – Jl.HOS.Cokroaminoto (Jl.Pasir Kaliki) – Jl.Kebon Jati – Jl.Dulatif – Jl.Jend.Sudirman – Jl.Astana Anyar – Jl.Kalipah Kop</w:t>
-      </w:r>
-      <w:r>
-        <w:rPr>
-          <w:rFonts w:ascii="Times New Roman" w:hAnsi="Times New Roman"/>
-        </w:rPr>
-        <w:t>o – Jl.Otista – Term.Tegallega</w:t>
-      </w:r>
-    </w:p>
-    <w:p>
-      <w:pPr>
-        <w:ind w:left="284"/>
-        <w:jc w:val="both"/>
-        <w:rPr>
-          <w:rFonts w:ascii="Times New Roman" w:hAnsi="Times New Roman"/>
-        </w:rPr>
-      </w:pPr>
-    </w:p>
-    <w:p>
-      <w:pPr>
-        <w:ind w:left="284"/>
-        <w:jc w:val="both"/>
-        <w:rPr>
-          <w:rFonts w:ascii="Times New Roman" w:hAnsi="Times New Roman"/>
-          <w:b/>
-        </w:rPr>
-      </w:pPr>
-      <w:r>
-        <w:rPr>
-          <w:rFonts w:ascii="Times New Roman" w:hAnsi="Times New Roman"/>
-          <w:b/>
-        </w:rPr>
-        <w:t>CIJERAH – CIWASTRA – DERWATI</w:t>
-      </w:r>
-    </w:p>
-    <w:p>
-      <w:pPr>
-        <w:ind w:left="284" w:firstLine="436"/>
-        <w:jc w:val="both"/>
-        <w:rPr>
-          <w:rFonts w:ascii="Times New Roman" w:hAnsi="Times New Roman"/>
-        </w:rPr>
-      </w:pPr>
-      <w:r>
-        <w:rPr>
-          <w:rFonts w:ascii="Times New Roman" w:hAnsi="Times New Roman"/>
-        </w:rPr>
         <w:t xml:space="preserve">Arah </w:t>
       </w:r>
-      <w:r>
-        <w:rPr>
-          <w:rFonts w:ascii="Times New Roman" w:hAnsi="Times New Roman"/>
-        </w:rPr>
-        <w:t>CIJERAH</w:t>
-      </w:r>
-      <w:r>
-        <w:rPr>
-          <w:rFonts w:ascii="Times New Roman" w:hAnsi="Times New Roman"/>
-        </w:rPr>
-        <w:t>: Pangkalan Derwati – Jl.Ciwastra – Jl.Marga cinta – Jl.H.Ibrahim Adjie (Jl.Terusan Kiara Condong) – Jl.Soekarno Hatta – Jl.Buah Batu – Jl.Pelajar Pejuang 45 – Jl.KH.Wahid Hasyim (Jl.Kopo) – Jl.Cibolerang – Jl.Cigondewah – Jl.Cijerah Kaler – Term/PAsar Cijerah .</w:t>
-      </w:r>
-    </w:p>
-    <w:p>
-      <w:pPr>
-        <w:ind w:left="284" w:firstLine="436"/>
-        <w:jc w:val="both"/>
-        <w:rPr>
-          <w:rFonts w:ascii="Times New Roman" w:hAnsi="Times New Roman"/>
-        </w:rPr>
-      </w:pPr>
-      <w:r>
-        <w:rPr>
-          <w:rFonts w:ascii="Times New Roman" w:hAnsi="Times New Roman"/>
-        </w:rPr>
-        <w:t>Arah DERWATI</w:t>
-      </w:r>
-      <w:r>
-        <w:rPr>
-          <w:rFonts w:ascii="Times New Roman" w:hAnsi="Times New Roman"/>
-        </w:rPr>
-        <w:t>: Terminal/Pasar Cijerah – Jl.Cigondewah – Jl.Cibolerang – Jl.KH.Wahid Hasyim (Jl.Kopo) – Jl.Pelajar Pejuang 45 – Jl.Buah Batu – Jl.Terusan Buah Batu – Jl.Marga cinta – J</w:t>
-      </w:r>
-      <w:r>
-        <w:rPr>
-          <w:rFonts w:ascii="Times New Roman" w:hAnsi="Times New Roman"/>
-        </w:rPr>
-        <w:t>l.Ciwastra – Pangkalan Derwati</w:t>
-      </w:r>
-    </w:p>
-    <w:p>
-      <w:pPr>
-        <w:ind w:left="284"/>
-        <w:jc w:val="both"/>
-        <w:rPr>
-          <w:rFonts w:ascii="Times New Roman" w:hAnsi="Times New Roman"/>
-        </w:rPr>
-      </w:pPr>
-    </w:p>
-    <w:p>
-      <w:pPr>
-        <w:ind w:left="284"/>
-        <w:jc w:val="both"/>
-        <w:rPr>
-          <w:rFonts w:ascii="Times New Roman" w:hAnsi="Times New Roman"/>
-          <w:b/>
-        </w:rPr>
-      </w:pPr>
-      <w:r>
-        <w:rPr>
-          <w:rFonts w:ascii="Times New Roman" w:hAnsi="Times New Roman"/>
-          <w:b/>
-        </w:rPr>
-        <w:t>ELANG – GEDE BAGE – UJUNG BERUNG</w:t>
-      </w:r>
-    </w:p>
-    <w:p>
-      <w:pPr>
-        <w:ind w:left="284" w:firstLine="436"/>
-        <w:jc w:val="both"/>
-        <w:rPr>
-          <w:rFonts w:ascii="Times New Roman" w:hAnsi="Times New Roman"/>
-        </w:rPr>
-      </w:pPr>
-      <w:r>
-        <w:rPr>
-          <w:rFonts w:ascii="Times New Roman" w:hAnsi="Times New Roman"/>
-        </w:rPr>
-        <w:t>Arah UJUNG BERUNG</w:t>
-      </w:r>
-      <w:r>
-        <w:rPr>
-          <w:rFonts w:ascii="Times New Roman" w:hAnsi="Times New Roman"/>
-        </w:rPr>
-        <w:t>: Pangkalan Elang – Jl.Elang – Jl.Jend.Sudirman – Jl.Jamika – Jl.Pasir Koja – Jl.Otista – Jl.BKR – Jl.Sriwijaya – Jl.Kembar Mas – Jl.Pasir Salam – Jl.Pasir Luyu – Jl.Soekarno Hatta – Jl.Rumah Sakit – Jl.AH.Nasution (Jl.Ujung Berung) – Jl.Cigending – Jl.Cikoang – Jl.Pasir Jati – Cijambe – Terminal Ujung Berung.</w:t>
-      </w:r>
-    </w:p>
-    <w:p>
-      <w:pPr>
-        <w:ind w:left="284" w:firstLine="436"/>
-        <w:jc w:val="both"/>
-        <w:rPr>
-          <w:rFonts w:ascii="Times New Roman" w:hAnsi="Times New Roman"/>
-        </w:rPr>
-      </w:pPr>
-      <w:r>
-        <w:rPr>
-          <w:rFonts w:ascii="Times New Roman" w:hAnsi="Times New Roman"/>
-        </w:rPr>
-        <w:t>Arah ELANG</w:t>
-      </w:r>
-      <w:r>
-        <w:rPr>
-          <w:rFonts w:ascii="Times New Roman" w:hAnsi="Times New Roman"/>
-        </w:rPr>
-        <w:t>: Terminal Ujung Berung – Jl.AH.Nasution (Jl.Ujung Berung) – Jl.Rumah Sakit – Jl.Soekarno Hatta – Jl.Pasir Luyu – Jl.Pasir Salam – Jl.Kembar Mas – Jl.Sriwijaya – Jl.BKR – Jl.Otista – Jl.Astana Anyar Jl.Panjunan – KH.Wahid Hasyim (Jl.Kopo) – Jl.Pasir Koja – Jl.Jamika – Jl.Jend.Sudirman – Jl.Rajawali – Jl.Elang – Pangkalan Elang.</w:t>
-      </w:r>
-    </w:p>
-    <w:p>
-      <w:pPr>
-        <w:ind w:left="284"/>
-        <w:jc w:val="both"/>
-        <w:rPr>
-          <w:rFonts w:ascii="Times New Roman" w:hAnsi="Times New Roman"/>
-        </w:rPr>
-      </w:pPr>
-    </w:p>
-    <w:p>
-      <w:pPr>
-        <w:ind w:left="284"/>
-        <w:jc w:val="both"/>
-        <w:rPr>
-          <w:rFonts w:ascii="Times New Roman" w:hAnsi="Times New Roman"/>
-          <w:b/>
-        </w:rPr>
-      </w:pPr>
-      <w:r>
-        <w:rPr>
-          <w:rFonts w:ascii="Times New Roman" w:hAnsi="Times New Roman"/>
-          <w:b/>
-        </w:rPr>
-        <w:t>ABDUL MUIS – MENGGER</w:t>
-      </w:r>
-    </w:p>
-    <w:p>
-      <w:pPr>
-        <w:ind w:left="284" w:firstLine="436"/>
-        <w:jc w:val="both"/>
-        <w:rPr>
-          <w:rFonts w:ascii="Times New Roman" w:hAnsi="Times New Roman"/>
-        </w:rPr>
-      </w:pPr>
-      <w:r>
-        <w:rPr>
-          <w:rFonts w:ascii="Times New Roman" w:hAnsi="Times New Roman"/>
-        </w:rPr>
-        <w:t>Arah MENGGER</w:t>
-      </w:r>
-      <w:r>
-        <w:rPr>
-          <w:rFonts w:ascii="Times New Roman" w:hAnsi="Times New Roman"/>
-        </w:rPr>
-        <w:t>: Jl.Dewi Sartika – Jl.Kautamaan Istri – Jl.Balong Gede – Jl.Pungkur Jl.Ciateul – Jl.Sawah Kurung – Jl.Kota Baru – Jl.Moch.Ramdan – Jl.Peta – Jl.Sriwijaya – Jl.Soekarno Hatta – Jl.Pasir Luyu.</w:t>
-      </w:r>
-    </w:p>
-    <w:p>
-      <w:pPr>
-        <w:ind w:left="284" w:firstLine="436"/>
-        <w:jc w:val="both"/>
-        <w:rPr>
-          <w:rFonts w:ascii="Times New Roman" w:hAnsi="Times New Roman"/>
-        </w:rPr>
-      </w:pPr>
-      <w:r>
-        <w:rPr>
-          <w:rFonts w:ascii="Times New Roman" w:hAnsi="Times New Roman"/>
-        </w:rPr>
-        <w:t>Arah ABDUL MUIS</w:t>
-      </w:r>
-      <w:r>
-        <w:rPr>
-          <w:rFonts w:ascii="Times New Roman" w:hAnsi="Times New Roman"/>
-        </w:rPr>
-        <w:t>: Jl.Mengger Hilir – Jl.Mengger Tengah – Jl.Sukaati – Jl.Soekarno Hatta – Jl.Sriwijaya – Jl.Lingkar Selatan – Jl. Sawah Kurung – Jl.ciateul – Jl.Dewi sartika.</w:t>
-      </w:r>
-    </w:p>
-    <w:p>
-      <w:pPr>
-        <w:ind w:left="284"/>
-        <w:jc w:val="both"/>
-        <w:rPr>
-          <w:rFonts w:ascii="Times New Roman" w:hAnsi="Times New Roman"/>
-        </w:rPr>
-      </w:pPr>
-    </w:p>
-    <w:p>
-      <w:pPr>
-        <w:ind w:left="284"/>
-        <w:jc w:val="both"/>
-        <w:rPr>
-          <w:rFonts w:ascii="Times New Roman" w:hAnsi="Times New Roman"/>
-          <w:b/>
-        </w:rPr>
-      </w:pPr>
-      <w:r>
-        <w:rPr>
-          <w:rFonts w:ascii="Times New Roman" w:hAnsi="Times New Roman"/>
-          <w:b/>
-        </w:rPr>
-        <w:t>CICADAS – ELANG</w:t>
-      </w:r>
-    </w:p>
-    <w:p>
-      <w:pPr>
-        <w:ind w:left="284" w:firstLine="436"/>
-        <w:jc w:val="both"/>
-        <w:rPr>
-          <w:rFonts w:ascii="Times New Roman" w:hAnsi="Times New Roman"/>
-        </w:rPr>
-      </w:pPr>
-      <w:r>
-        <w:rPr>
-          <w:rFonts w:ascii="Times New Roman" w:hAnsi="Times New Roman"/>
-        </w:rPr>
-        <w:t>Arah ELANG</w:t>
-      </w:r>
-      <w:r>
-        <w:rPr>
-          <w:rFonts w:ascii="Times New Roman" w:hAnsi="Times New Roman"/>
-        </w:rPr>
-        <w:t>: Terminal/Pasar Cicadas – Jl.H.Ibrahim Adjie (Jl Kiaracondong) – Jl.Gatot Subroto – Jl.Burangrang – Jl.Sadakeling – Jl.Buah Batu – Jl.Gurame – Jl.Karapitan – Jl.Lengkong Kecil – Jl.Lengkong Besar – Jl.Pungkur – Jl.Dewi Sartika – Jl.Dalem Kaum – Jl.Alun-Alun Timur – Jl.Asia Afrika – Jl.Banceuy – Jl.Suniaraja – Jl.Suniaraja Timur – Jl.Viaduct – Jl.Kebo Jukut – Kebon Kawung – Jl.HOS.Cokrowaminoto (Jl.Pasir Kaliki) – Jl.Pajajaran – Jl.Abdul Rahman Saleh – Jl.Garuda – Jl.Dadali – Jl.Kaswari – Jl.Elang .</w:t>
-      </w:r>
-    </w:p>
-    <w:p>
-      <w:pPr>
-        <w:ind w:left="284" w:firstLine="436"/>
-        <w:jc w:val="both"/>
-        <w:rPr>
-          <w:rFonts w:ascii="Times New Roman" w:hAnsi="Times New Roman"/>
-        </w:rPr>
-      </w:pPr>
-      <w:r>
-        <w:rPr>
-          <w:rFonts w:ascii="Times New Roman" w:hAnsi="Times New Roman"/>
-        </w:rPr>
-        <w:t>Arah CICADAS</w:t>
-      </w:r>
-      <w:r>
-        <w:rPr>
-          <w:rFonts w:ascii="Times New Roman" w:hAnsi="Times New Roman"/>
-        </w:rPr>
-        <w:t>: Jl.Kaswari – Jl.Rajawali Barat – Jl.Rajawali Timur – Jl.Kebon Jati – Jl.Suniaraja – Jl.Otista – Jl.Ciateul – Jl.Moch.Toha – Jl.Pungkur – Jl.Dewi Sartika – Jl.Dalem Kaum – Jl.Lengkong Besar – Jl.Cikawao – Jl.Sadakeling – Jl.Burangrang – Jl.Gatot Subroto – Jl.H.Ibrahim Adjie (Jl.Kiaracondong) – Jl.Jakarta – Jl.Jend.Ahmad Yani – Terminal/Pasar Cicadas.</w:t>
-      </w:r>
-    </w:p>
-    <w:p>
-      <w:pPr>
-        <w:ind w:left="284"/>
-        <w:jc w:val="both"/>
-        <w:rPr>
-          <w:rFonts w:ascii="Times New Roman" w:hAnsi="Times New Roman"/>
-        </w:rPr>
-      </w:pPr>
-    </w:p>
-    <w:p>
-      <w:pPr>
-        <w:ind w:left="284"/>
-        <w:jc w:val="both"/>
-        <w:rPr>
-          <w:rFonts w:ascii="Times New Roman" w:hAnsi="Times New Roman"/>
-          <w:b/>
-        </w:rPr>
-      </w:pPr>
-      <w:r>
-        <w:rPr>
-          <w:rFonts w:ascii="Times New Roman" w:hAnsi="Times New Roman"/>
-          <w:b/>
-          <w:highlight w:val="yellow"/>
-        </w:rPr>
-        <w:t>ANTAPANI – CIROYOM</w:t>
-      </w:r>
-    </w:p>
-    <w:p>
-      <w:pPr>
-        <w:ind w:left="284" w:firstLine="436"/>
-        <w:jc w:val="both"/>
-        <w:rPr>
-          <w:rFonts w:ascii="Times New Roman" w:hAnsi="Times New Roman"/>
-        </w:rPr>
-      </w:pPr>
-      <w:r>
-        <w:rPr>
-          <w:rFonts w:ascii="Times New Roman" w:hAnsi="Times New Roman"/>
-        </w:rPr>
-        <w:t>Arah CIROYOM</w:t>
-      </w:r>
-      <w:r>
-        <w:rPr>
-          <w:rFonts w:ascii="Times New Roman" w:hAnsi="Times New Roman"/>
-        </w:rPr>
-        <w:t>: Terminal Antapani – Jl.Cibatu – Jl.Kuningan – Jl.Purwakarta – Jl.Terusan Jakarta – Jl.Jakarta – Jl.Sukabumi – Jl.Laswi – Jl.Jend.Ahmad Yani – Jl.Gudang Utara – JL.Bangka – Jl.Belitung – Jl.Sumatra – Jl.Aceh – Jl.Perintis Kemerdekaan – Jl.Wastukencana – Jl.Pajajaran – Jl.Cicendo – Jl.Kebon Kawung – JL.HOS.Cokroaminoto (Jl.Pasir Kaliki) – Jl.Pajajaran – Jl.Abdul Rahman Saleh – Jl.Nurtanio – Jl.Ciroyom – Terminal Ciroyom .</w:t>
-      </w:r>
-    </w:p>
-    <w:p>
-      <w:pPr>
-        <w:ind w:left="284" w:firstLine="436"/>
-        <w:jc w:val="both"/>
-        <w:rPr>
-          <w:rFonts w:ascii="Times New Roman" w:hAnsi="Times New Roman"/>
-        </w:rPr>
-      </w:pPr>
-      <w:r>
-        <w:rPr>
-          <w:rFonts w:ascii="Times New Roman" w:hAnsi="Times New Roman"/>
-        </w:rPr>
-        <w:t>Arah ANTAPANI</w:t>
-      </w:r>
-      <w:r>
-        <w:rPr>
-          <w:rFonts w:ascii="Times New Roman" w:hAnsi="Times New Roman"/>
-        </w:rPr>
-        <w:t>: Terminal Ciroyom – Jl.Arjuna – jl.Padjajaran – Jl.Cihampelas – Jl.Wastukencana – Jl.Martadinata – Jl.Purnawarman – Jl.Wastukencana – Jl.Aceh – Jl.Belitung – Jl.Bangka – Jl.Gudang Utara – Jl.Ahmad Yani – Jl.H.Ibrahim Adjie (Jl.Kiaracondong) – Jl.Terusan Jakarta – Jl.Purwakarta – Jl.Kuningan – Jl.C</w:t>
-      </w:r>
-      <w:r>
-        <w:rPr>
-          <w:rFonts w:ascii="Times New Roman" w:hAnsi="Times New Roman"/>
-        </w:rPr>
-        <w:t>ibatu Raya – Terminal Antapani</w:t>
-      </w:r>
-    </w:p>
-    <w:p>
-      <w:pPr>
-        <w:ind w:left="284"/>
-        <w:jc w:val="both"/>
-        <w:rPr>
-          <w:rFonts w:ascii="Times New Roman" w:hAnsi="Times New Roman"/>
-        </w:rPr>
-      </w:pPr>
-    </w:p>
-    <w:p>
-      <w:pPr>
-        <w:ind w:left="284"/>
-        <w:jc w:val="both"/>
-        <w:rPr>
-          <w:rFonts w:ascii="Times New Roman" w:hAnsi="Times New Roman"/>
-          <w:b/>
-        </w:rPr>
-      </w:pPr>
-      <w:r>
-        <w:rPr>
-          <w:rFonts w:ascii="Times New Roman" w:hAnsi="Times New Roman"/>
-          <w:b/>
-        </w:rPr>
-        <w:t>CICADAS – CIBIRU – PANYILUEKAN</w:t>
-      </w:r>
-    </w:p>
-    <w:p>
-      <w:pPr>
-        <w:ind w:left="284" w:firstLine="436"/>
-        <w:jc w:val="both"/>
-        <w:rPr>
-          <w:rFonts w:ascii="Times New Roman" w:hAnsi="Times New Roman"/>
-        </w:rPr>
-      </w:pPr>
-      <w:r>
-        <w:rPr>
-          <w:rFonts w:ascii="Times New Roman" w:hAnsi="Times New Roman"/>
-        </w:rPr>
-        <w:t>Arah PANYILUEKAN</w:t>
-      </w:r>
-      <w:r>
-        <w:rPr>
-          <w:rFonts w:ascii="Times New Roman" w:hAnsi="Times New Roman"/>
-        </w:rPr>
-        <w:t>: Terminal/Pasar Cicadas – Jl.H.Ibrahim Adjie (Jl.kiaracondong) – Jl.Soekarno Hatta – Jl.Gede bage Utara – Jl.Pasar induk – Jl.Soekarno Hatta – Cibiru -Perumahan Bumi Panyileukan.</w:t>
-      </w:r>
-    </w:p>
-    <w:p>
-      <w:pPr>
-        <w:ind w:left="284" w:firstLine="436"/>
-        <w:jc w:val="both"/>
-        <w:rPr>
-          <w:rFonts w:ascii="Times New Roman" w:hAnsi="Times New Roman"/>
-        </w:rPr>
-      </w:pPr>
-      <w:r>
-        <w:rPr>
-          <w:rFonts w:ascii="Times New Roman" w:hAnsi="Times New Roman"/>
-        </w:rPr>
-        <w:t>Arah</w:t>
-      </w:r>
-      <w:r>
-        <w:rPr>
-          <w:rFonts w:ascii="Times New Roman" w:hAnsi="Times New Roman"/>
-        </w:rPr>
-        <w:t xml:space="preserve"> </w:t>
-      </w:r>
-      <w:r>
-        <w:rPr>
-          <w:rFonts w:ascii="Times New Roman" w:hAnsi="Times New Roman"/>
-        </w:rPr>
-        <w:t>CICADAS</w:t>
-      </w:r>
-      <w:r>
-        <w:rPr>
-          <w:rFonts w:ascii="Times New Roman" w:hAnsi="Times New Roman"/>
-        </w:rPr>
-        <w:t>: Perum.Bumi Panyileukan – Jl.Soekarno Hatta – Jl.H.Ibrahim Adjie (Jl.Kiaracondong) -JL.Jakarta – Jl.Jend.Ahmad Yani – Jl.H.Ibrahim Adjie – Terminal/Pasar Cicadas.</w:t>
-      </w:r>
-    </w:p>
-    <w:p>
-      <w:pPr>
-        <w:ind w:left="284"/>
-        <w:jc w:val="both"/>
-        <w:rPr>
-          <w:rFonts w:ascii="Times New Roman" w:hAnsi="Times New Roman"/>
-        </w:rPr>
-      </w:pPr>
-    </w:p>
-    <w:p>
-      <w:pPr>
-        <w:ind w:left="284"/>
-        <w:jc w:val="both"/>
-        <w:rPr>
-          <w:rFonts w:ascii="Times New Roman" w:hAnsi="Times New Roman"/>
-          <w:b/>
-        </w:rPr>
-      </w:pPr>
-      <w:r>
-        <w:rPr>
-          <w:rFonts w:ascii="Times New Roman" w:hAnsi="Times New Roman"/>
-          <w:b/>
-        </w:rPr>
-        <w:t>BUMI PANYILEUKAN – SEKEMIRUNG</w:t>
-      </w:r>
-    </w:p>
-    <w:p>
-      <w:pPr>
-        <w:ind w:left="284" w:firstLine="436"/>
-        <w:jc w:val="both"/>
-        <w:rPr>
-          <w:rFonts w:ascii="Times New Roman" w:hAnsi="Times New Roman"/>
-        </w:rPr>
-      </w:pPr>
-      <w:r>
-        <w:rPr>
-          <w:rFonts w:ascii="Times New Roman" w:hAnsi="Times New Roman"/>
-        </w:rPr>
-        <w:t>Arah</w:t>
-      </w:r>
-      <w:r>
-        <w:rPr>
-          <w:rFonts w:ascii="Times New Roman" w:hAnsi="Times New Roman"/>
-        </w:rPr>
-        <w:t xml:space="preserve"> </w:t>
-      </w:r>
-      <w:r>
-        <w:rPr>
-          <w:rFonts w:ascii="Times New Roman" w:hAnsi="Times New Roman"/>
-        </w:rPr>
-        <w:t>SEKEMIRUNG</w:t>
-      </w:r>
-      <w:r>
-        <w:rPr>
-          <w:rFonts w:ascii="Times New Roman" w:hAnsi="Times New Roman"/>
-        </w:rPr>
-        <w:t>: Perum.Bumi Panyileukan – Jl.Soekarno Hatta – Jl.Pasar Induk Gede Bage – Jl.Soekarno Hatta – Jl.Rumah Sakit – Jl.AH.Nasution (Jl.Ujung Berung) – Jl.Ahmad Yani – Jl.KH.Mustofa – Jl.Cikutra Timur – Jl.Pahlawan – Jl.Surapati – Jl.Sentot Alibasyah – Jl.Diponegoro – Jl.Surapati – Jl.Panata Yuda – Jl.Dipatiukur – Jl.Pager Gunung – Jl.Hasanudin – Jl.Ir.H.Juanda – Jl.Tubagus Ismail – Jl.Terunsan Cigadung – Jl.Cigadung Selatan – Jl.Cibeunying Selatan – Jl.Cibeunying Kolot – Jl.Cikondang – Pangkalan Sekemirung .</w:t>
-      </w:r>
-    </w:p>
-    <w:p>
-      <w:pPr>
-        <w:ind w:left="284" w:firstLine="436"/>
-        <w:jc w:val="both"/>
-        <w:rPr>
-          <w:rFonts w:ascii="Times New Roman" w:hAnsi="Times New Roman"/>
-        </w:rPr>
-      </w:pPr>
-      <w:r>
-        <w:rPr>
-          <w:rFonts w:ascii="Times New Roman" w:hAnsi="Times New Roman"/>
-        </w:rPr>
-        <w:t>Arah BUMI PANYILEUKAN</w:t>
-      </w:r>
-      <w:r>
-        <w:rPr>
-          <w:rFonts w:ascii="Times New Roman" w:hAnsi="Times New Roman"/>
-        </w:rPr>
-        <w:t xml:space="preserve">: Pangkalan Sekemirung – Jl.Cikondang – Jl.Cibeunying – Jl.Cigadung Selatan – Jl.Farmakologi – Jl.Terusan Cigadung – Jl.Tubagus Ismail – Jl.Ir.H.Juanda – Jl.Hasanudin – Jl.Pager gunung – Jl.Dipatiukur – Jl.Panatayuda – Jl.Surapati – PH.Mustofa – Jl.Jend.Ahmad Yani – Jl.AH.Nasution (Jl.Raya Ujung Berung) – Jl.Rumah Sakit – Jl.Pasar Induk Gede Bage – Jl.Soekarno </w:t>
-      </w:r>
-      <w:r>
-        <w:rPr>
-          <w:rFonts w:ascii="Times New Roman" w:hAnsi="Times New Roman"/>
-        </w:rPr>
-        <w:t>Hatta – Perum.Bumi Panyileukan</w:t>
-      </w:r>
-    </w:p>
-    <w:p>
-      <w:pPr>
-        <w:ind w:left="284"/>
-        <w:jc w:val="both"/>
-        <w:rPr>
-          <w:rFonts w:ascii="Times New Roman" w:hAnsi="Times New Roman"/>
-        </w:rPr>
-      </w:pPr>
-    </w:p>
-    <w:p>
-      <w:pPr>
-        <w:ind w:left="284"/>
-        <w:jc w:val="both"/>
-        <w:rPr>
-          <w:rFonts w:ascii="Times New Roman" w:hAnsi="Times New Roman"/>
-          <w:b/>
-        </w:rPr>
-      </w:pPr>
-      <w:r>
-        <w:rPr>
-          <w:rFonts w:ascii="Times New Roman" w:hAnsi="Times New Roman"/>
-          <w:b/>
-          <w:highlight w:val="yellow"/>
-        </w:rPr>
-        <w:t>SADANG SERANG – CARINGIN</w:t>
-      </w:r>
-    </w:p>
-    <w:p>
-      <w:pPr>
-        <w:ind w:left="284" w:firstLine="436"/>
-        <w:jc w:val="both"/>
-        <w:rPr>
-          <w:rFonts w:ascii="Times New Roman" w:hAnsi="Times New Roman"/>
-        </w:rPr>
-      </w:pPr>
-      <w:r>
-        <w:rPr>
-          <w:rFonts w:ascii="Times New Roman" w:hAnsi="Times New Roman"/>
-        </w:rPr>
-        <w:t>Arah CARINGIN</w:t>
-      </w:r>
-      <w:r>
-        <w:rPr>
-          <w:rFonts w:ascii="Times New Roman" w:hAnsi="Times New Roman"/>
-        </w:rPr>
-        <w:t>: Terminal Sadng Serang – Jl.Sadng Serang – Jl.Tb.Ismail – Jl.Ir.H.Juanda – Jl.Siliwangi – Jl.Sumur Bandung – Jl.Taman Sari – Jl.Sawung Galing – Jl.Rangga Gading – Jl.Hariang Bangsa – Jl.Taman Sari – Jl.Wastukencana – Jl.Purnawarman – Jl.Wastukencana – Jl.Pajajaran – Jl.Cicendo – Jl.Kebon Kawung – Jl.HOS.Cokroaminoto – Jl.Pajajaran – Jl.Abdul Rahman Saleh – Jl.Nurtanio – Jl.Jend.Sudirman – Jl.Cijerah – Jl.Bojng Raya – Jl.Holis – Jl.Caringin – Jl.Babakan Ciparay – Jl.Soekarno Hatta – Jl.KH.Wahid Hasyim (Jl.Kopo).</w:t>
-      </w:r>
-    </w:p>
-    <w:p>
-      <w:pPr>
-        <w:ind w:left="284" w:firstLine="436"/>
-        <w:jc w:val="both"/>
-        <w:rPr>
-          <w:rFonts w:ascii="Times New Roman" w:hAnsi="Times New Roman"/>
-        </w:rPr>
-      </w:pPr>
-      <w:r>
-        <w:rPr>
-          <w:rFonts w:ascii="Times New Roman" w:hAnsi="Times New Roman"/>
-        </w:rPr>
-        <w:t>Arah SADANG SERANG</w:t>
-      </w:r>
-      <w:r>
-        <w:rPr>
-          <w:rFonts w:ascii="Times New Roman" w:hAnsi="Times New Roman"/>
-        </w:rPr>
-        <w:t>: Jl.Caringin – Jl.Soekarno Hatta – Jl.Holis – Jl.Bojong Raya – Jl.Cijerah – Jl.Sudirman – Jl.Jend.Sudirman – Jl.Rajawali Barat – Jl.Nurtanio – Jl.Abdul Rahman Saleh – Jl.Pajajaran – Jl.Astina – Jl.Dursasana – Jl.Dr.Rajiman – Jl.Dr.Rivai – Jl.Wastukencana – Jl.Taman Sari – jl.Ganesa – Jl.Ir.H.Juanda – Jl.Tb.I</w:t>
-      </w:r>
-      <w:r>
-        <w:rPr>
-          <w:rFonts w:ascii="Times New Roman" w:hAnsi="Times New Roman"/>
-        </w:rPr>
-        <w:t>smail – Terminal Sadang Serang</w:t>
-      </w:r>
-    </w:p>
-    <w:p>
-      <w:pPr>
-        <w:ind w:left="284"/>
-        <w:jc w:val="both"/>
-        <w:rPr>
-          <w:rFonts w:ascii="Times New Roman" w:hAnsi="Times New Roman"/>
-        </w:rPr>
-      </w:pPr>
-    </w:p>
-    <w:p>
-      <w:pPr>
-        <w:ind w:left="284"/>
-        <w:jc w:val="both"/>
-        <w:rPr>
-          <w:rFonts w:ascii="Times New Roman" w:hAnsi="Times New Roman"/>
-          <w:b/>
-        </w:rPr>
-      </w:pPr>
-      <w:r>
-        <w:rPr>
-          <w:rFonts w:ascii="Times New Roman" w:hAnsi="Times New Roman"/>
-          <w:b/>
-        </w:rPr>
-        <w:t>CIBADUYUT – KARANG SETRA</w:t>
-      </w:r>
-    </w:p>
-    <w:p>
-      <w:pPr>
-        <w:ind w:left="284" w:firstLine="436"/>
-        <w:jc w:val="both"/>
-        <w:rPr>
-          <w:rFonts w:ascii="Times New Roman" w:hAnsi="Times New Roman"/>
-        </w:rPr>
-      </w:pPr>
-      <w:r>
-        <w:rPr>
-          <w:rFonts w:ascii="Times New Roman" w:hAnsi="Times New Roman"/>
-        </w:rPr>
-        <w:t>Arah KARANG SETRA</w:t>
-      </w:r>
-      <w:r>
-        <w:rPr>
-          <w:rFonts w:ascii="Times New Roman" w:hAnsi="Times New Roman"/>
-        </w:rPr>
-        <w:t>: Pangkalan Cibaduyut – Jl.Cibaduyut – Jl.Leuwi Panjang – Jl.Terminal Leuwi Panjang – jl.KH.Wahid Hasyim – Jl.BKR – Jl.PETA – Jl.Sukahaji – Jl.Peta – Jl.BKR – Jl.Pelajar Pejuang 45 – Jl.Moch.Toha – Jl.Dewi Sartika – Jl.Pungkur – Jl.Otista – Jl.Ciateul – Jl.Astana Anyar – Jl.Panjuna – Jl.KH.Wahid Hasyim (Jl.Kopo) – Jl.Pasir Koja – Jl.Astana Anyar – Jl.Gardu Jati – Jl.HOS.Cokroaminoto (Jl.Pasir Kaliki) – Jl.Sukajadi – Jl.Karang Setra – Pangkalan Karang Setra .</w:t>
-      </w:r>
-    </w:p>
-    <w:p>
-      <w:pPr>
-        <w:ind w:left="284" w:firstLine="436"/>
-        <w:jc w:val="both"/>
-        <w:rPr>
-          <w:rFonts w:ascii="Times New Roman" w:hAnsi="Times New Roman"/>
-        </w:rPr>
-      </w:pPr>
-      <w:r>
-        <w:rPr>
-          <w:rFonts w:ascii="Times New Roman" w:hAnsi="Times New Roman"/>
-        </w:rPr>
-        <w:t>Arah CIBADUYUT</w:t>
-      </w:r>
-      <w:r>
-        <w:rPr>
-          <w:rFonts w:ascii="Times New Roman" w:hAnsi="Times New Roman"/>
-        </w:rPr>
-        <w:t>: Pangkalan Karang Setra – Jl.Karang setra – Jl.Sukajadi – Jl.HOS.Cokroaminoto (Jl.Pasir Kaliki) – Jl.Pajajaran – Jl.Cicendo – Jl.Kebon Kawung – Jl.HOS.Cokroaminoto (Jl.Pasir Kaliki) – Jl.Kebon Jati – Jl.Dulatif – Jl.Jend.Sudirman – Jl.Astana Anyar – Jl.Pasir koja – Jl.Pungkur – Jl.Kautamaan Istri – Jl.Pungkur – Jl.Otista – Jl.Peta – Jl.Leuwih Panjang – Jl.C</w:t>
-      </w:r>
-      <w:r>
-        <w:rPr>
-          <w:rFonts w:ascii="Times New Roman" w:hAnsi="Times New Roman"/>
-        </w:rPr>
-        <w:t>ibaduyut – Pangkalan Cibaduyut</w:t>
-      </w:r>
-    </w:p>
-    <w:p>
-      <w:pPr>
-        <w:ind w:left="284"/>
-        <w:jc w:val="both"/>
-        <w:rPr>
-          <w:rFonts w:ascii="Times New Roman" w:hAnsi="Times New Roman"/>
-        </w:rPr>
-      </w:pPr>
-    </w:p>
-    <w:p>
-      <w:pPr>
-        <w:ind w:left="284"/>
-        <w:jc w:val="both"/>
-        <w:rPr>
-          <w:rFonts w:ascii="Times New Roman" w:hAnsi="Times New Roman"/>
-          <w:b/>
-        </w:rPr>
-      </w:pPr>
-      <w:r>
-        <w:rPr>
-          <w:rFonts w:ascii="Times New Roman" w:hAnsi="Times New Roman"/>
-          <w:b/>
-        </w:rPr>
-        <w:t>CIBOGO ATAS – HALTEU ANDIR</w:t>
-      </w:r>
-    </w:p>
-    <w:p>
-      <w:pPr>
-        <w:ind w:left="284" w:firstLine="436"/>
-        <w:jc w:val="both"/>
-        <w:rPr>
-          <w:rFonts w:ascii="Times New Roman" w:hAnsi="Times New Roman"/>
-        </w:rPr>
-      </w:pPr>
-      <w:r>
-        <w:rPr>
-          <w:rFonts w:ascii="Times New Roman" w:hAnsi="Times New Roman"/>
-        </w:rPr>
-        <w:t>Arah CIBOGO ATAS</w:t>
-      </w:r>
-      <w:r>
-        <w:rPr>
-          <w:rFonts w:ascii="Times New Roman" w:hAnsi="Times New Roman"/>
-        </w:rPr>
-        <w:t xml:space="preserve"> : Halteu Andir – jl.Abdul Rahman Saleh – Jl.Pajajaran – Jl.Panji Saleh – Jl.Suparmin – Jl.Lapan – Jl.Dr.Junjunan – Jl.Mustang – Jl.Herkules – Jl.Cibogo Atas – Pangkalan Cibogo Atas.</w:t>
-      </w:r>
-    </w:p>
-    <w:p>
-      <w:pPr>
-        <w:ind w:left="284" w:firstLine="436"/>
-        <w:jc w:val="both"/>
-        <w:rPr>
-          <w:rFonts w:ascii="Times New Roman" w:hAnsi="Times New Roman"/>
-        </w:rPr>
-      </w:pPr>
-      <w:r>
-        <w:rPr>
-          <w:rFonts w:ascii="Times New Roman" w:hAnsi="Times New Roman"/>
-        </w:rPr>
-        <w:t>Arah ANDIR</w:t>
-      </w:r>
-      <w:r>
-        <w:rPr>
-          <w:rFonts w:ascii="Times New Roman" w:hAnsi="Times New Roman"/>
-        </w:rPr>
-        <w:t xml:space="preserve"> : Pangkalan Cibogo Atas – Jl.Cibogo Atas – Jl.Helkules – jl.Mustang – Jl.Dr.Junjunan – Jl.Sukawana – Jl.Suparmin – Jl.Panji Saleh – Jl.Pajajaran – Jl.Nartanio Utara – Halteu Andir .</w:t>
+      <w:proofErr w:type="gramStart"/>
+      <w:r>
+        <w:rPr>
+          <w:rFonts w:ascii="Times New Roman" w:hAnsi="Times New Roman"/>
+        </w:rPr>
+        <w:t>ANDIR</w:t>
+      </w:r>
+      <w:r>
+        <w:rPr>
+          <w:rFonts w:ascii="Times New Roman" w:hAnsi="Times New Roman"/>
+        </w:rPr>
+        <w:t xml:space="preserve"> :</w:t>
+      </w:r>
+      <w:proofErr w:type="gramEnd"/>
+      <w:r>
+        <w:rPr>
+          <w:rFonts w:ascii="Times New Roman" w:hAnsi="Times New Roman"/>
+        </w:rPr>
+        <w:t xml:space="preserve"> Pangkalan Cibogo Atas – Jl.Cibogo Atas – Jl.Helkules – jl.Mustang – Jl.Dr.Junjunan – Jl.Sukawana – Jl.Suparmin – Jl.Panji Saleh – Jl.Pajajaran – Jl.Nartanio Utara – Halteu Andir .</w:t>
       </w:r>
     </w:p>
     <w:p>
@@ -4588,6 +3394,7 @@
           <w:sz w:val="44"/>
           <w:szCs w:val="44"/>
         </w:rPr>
+        <w:lastRenderedPageBreak/>
         <w:t>ALGORITMA RUTE ANGKOT</w:t>
       </w:r>
     </w:p>
@@ -4688,10 +3495,7 @@
         <w:t>LANGKAH-LANGKAH MENJALANKAN APLIKASI</w:t>
       </w:r>
     </w:p>
-    <w:p>
-      <w:bookmarkStart w:id="1" w:name="_GoBack"/>
-      <w:bookmarkEnd w:id="1"/>
-    </w:p>
+    <w:p/>
     <w:p>
       <w:pPr>
         <w:pStyle w:val="ListParagraph"/>
@@ -4731,13 +3535,23 @@
           <w:szCs w:val="24"/>
         </w:rPr>
       </w:pPr>
+      <w:proofErr w:type="gramStart"/>
       <w:r>
         <w:rPr>
           <w:rFonts w:ascii="Times New Roman" w:hAnsi="Times New Roman"/>
           <w:sz w:val="24"/>
           <w:szCs w:val="24"/>
         </w:rPr>
-        <w:t>Aplikasi(php) melakukan query ke postgre/postgis</w:t>
+        <w:t>Aplikasi(</w:t>
+      </w:r>
+      <w:proofErr w:type="gramEnd"/>
+      <w:r>
+        <w:rPr>
+          <w:rFonts w:ascii="Times New Roman" w:hAnsi="Times New Roman"/>
+          <w:sz w:val="24"/>
+          <w:szCs w:val="24"/>
+        </w:rPr>
+        <w:t>php) melakukan query ke postgre/postgis</w:t>
       </w:r>
     </w:p>
     <w:p>
@@ -4798,29 +3612,48 @@
     </w:p>
     <w:p>
       <w:pPr>
-        <w:ind w:left="360"/>
-      </w:pPr>
-    </w:p>
-    <w:p>
-      <w:pPr>
         <w:pStyle w:val="Heading1"/>
         <w:jc w:val="center"/>
         <w:rPr>
-          <w:rFonts w:ascii="Times New Roman" w:hAnsi="Times New Roman"/>
           <w:color w:val="auto"/>
           <w:sz w:val="44"/>
           <w:szCs w:val="44"/>
         </w:rPr>
       </w:pPr>
       <w:r>
-        <w:br w:type="column"/>
-      </w:r>
-      <w:r>
         <w:rPr>
           <w:color w:val="auto"/>
           <w:sz w:val="44"/>
           <w:szCs w:val="44"/>
         </w:rPr>
+        <w:t>APLIKASI ANGKOTWAY</w:t>
+      </w:r>
+    </w:p>
+    <w:p>
+      <w:bookmarkStart w:id="1" w:name="_GoBack"/>
+      <w:bookmarkEnd w:id="1"/>
+    </w:p>
+    <w:p>
+      <w:pPr>
+        <w:pStyle w:val="Heading1"/>
+        <w:jc w:val="center"/>
+        <w:rPr>
+          <w:rFonts w:ascii="Times New Roman" w:hAnsi="Times New Roman"/>
+          <w:color w:val="auto"/>
+          <w:sz w:val="44"/>
+          <w:szCs w:val="44"/>
+        </w:rPr>
+      </w:pPr>
+      <w:r>
+        <w:br w:type="column"/>
+      </w:r>
+      <w:r>
+        <w:rPr>
+          <w:color w:val="auto"/>
+          <w:sz w:val="44"/>
+          <w:szCs w:val="44"/>
+        </w:rPr>
+        <w:lastRenderedPageBreak/>
         <w:t>REFERENSI</w:t>
       </w:r>
     </w:p>
@@ -4951,7 +3784,7 @@
         <w:rStyle w:val="PageNumber"/>
         <w:noProof/>
       </w:rPr>
-      <w:t>2</w:t>
+      <w:t>8</w:t>
     </w:r>
     <w:r>
       <w:rPr>
@@ -12390,7 +11223,7 @@
 </file>
 
 <file path=customXml/itemProps1.xml><?xml version="1.0" encoding="utf-8"?>
-<ds:datastoreItem xmlns:ds="http://schemas.openxmlformats.org/officeDocument/2006/customXml" ds:itemID="{5456B710-F7F7-BB42-9F26-DB9BF5773DCF}">
+<ds:datastoreItem xmlns:ds="http://schemas.openxmlformats.org/officeDocument/2006/customXml" ds:itemID="{390476DA-E665-D441-830B-3C712300A54F}">
   <ds:schemaRefs>
     <ds:schemaRef ds:uri="http://schemas.openxmlformats.org/officeDocument/2006/bibliography"/>
   </ds:schemaRefs>

</xml_diff>